<commit_message>
Final preparations before resubmission.
</commit_message>
<xml_diff>
--- a/peer_reviews/Reply2a_jeff.docx
+++ b/peer_reviews/Reply2a_jeff.docx
@@ -1,6 +1,6 @@
 
 <file path=word/document.xml><?xml version="1.0" encoding="utf-8"?>
-<w:document xmlns:wpc="http://schemas.microsoft.com/office/word/2010/wordprocessingCanvas" xmlns:mc="http://schemas.openxmlformats.org/markup-compatibility/2006" xmlns:o="urn:schemas-microsoft-com:office:office" xmlns:r="http://schemas.openxmlformats.org/officeDocument/2006/relationships" xmlns:m="http://schemas.openxmlformats.org/officeDocument/2006/math" xmlns:v="urn:schemas-microsoft-com:vml" xmlns:wp14="http://schemas.microsoft.com/office/word/2010/wordprocessingDrawing" xmlns:wp="http://schemas.openxmlformats.org/drawingml/2006/wordprocessingDrawing" xmlns:w10="urn:schemas-microsoft-com:office:word" xmlns:w="http://schemas.openxmlformats.org/wordprocessingml/2006/main" xmlns:w14="http://schemas.microsoft.com/office/word/2010/wordml" xmlns:wpg="http://schemas.microsoft.com/office/word/2010/wordprocessingGroup" xmlns:wpi="http://schemas.microsoft.com/office/word/2010/wordprocessingInk" xmlns:wne="http://schemas.microsoft.com/office/word/2006/wordml" xmlns:wps="http://schemas.microsoft.com/office/word/2010/wordprocessingShape" mc:Ignorable="w14 wp14">
+<w:document xmlns:wpc="http://schemas.microsoft.com/office/word/2010/wordprocessingCanvas" xmlns:cx="http://schemas.microsoft.com/office/drawing/2014/chartex" xmlns:cx1="http://schemas.microsoft.com/office/drawing/2015/9/8/chartex" xmlns:mc="http://schemas.openxmlformats.org/markup-compatibility/2006" xmlns:o="urn:schemas-microsoft-com:office:office" xmlns:r="http://schemas.openxmlformats.org/officeDocument/2006/relationships" xmlns:m="http://schemas.openxmlformats.org/officeDocument/2006/math" xmlns:v="urn:schemas-microsoft-com:vml" xmlns:wp14="http://schemas.microsoft.com/office/word/2010/wordprocessingDrawing" xmlns:wp="http://schemas.openxmlformats.org/drawingml/2006/wordprocessingDrawing" xmlns:w10="urn:schemas-microsoft-com:office:word" xmlns:w="http://schemas.openxmlformats.org/wordprocessingml/2006/main" xmlns:w14="http://schemas.microsoft.com/office/word/2010/wordml" xmlns:w15="http://schemas.microsoft.com/office/word/2012/wordml" xmlns:w16se="http://schemas.microsoft.com/office/word/2015/wordml/symex" xmlns:wpg="http://schemas.microsoft.com/office/word/2010/wordprocessingGroup" xmlns:wpi="http://schemas.microsoft.com/office/word/2010/wordprocessingInk" xmlns:wne="http://schemas.microsoft.com/office/word/2006/wordml" xmlns:wps="http://schemas.microsoft.com/office/word/2010/wordprocessingShape" mc:Ignorable="w14 w15 w16se wp14">
   <w:body>
     <w:p>
       <w:pPr>
@@ -215,12 +215,37 @@
         </w:rPr>
         <w:t xml:space="preserve">.  Most researchers in the field strongly believe in it, so much so that </w:t>
       </w:r>
-      <w:r>
-        <w:rPr>
-          <w:rFonts w:cs="Times New Roman"/>
-          <w:szCs w:val="24"/>
-        </w:rPr>
-        <w:t>Strasburger, Donnerstein, and Bushman</w:t>
+      <w:proofErr w:type="spellStart"/>
+      <w:r>
+        <w:rPr>
+          <w:rFonts w:cs="Times New Roman"/>
+          <w:szCs w:val="24"/>
+        </w:rPr>
+        <w:t>Strasburger</w:t>
+      </w:r>
+      <w:proofErr w:type="spellEnd"/>
+      <w:r>
+        <w:rPr>
+          <w:rFonts w:cs="Times New Roman"/>
+          <w:szCs w:val="24"/>
+        </w:rPr>
+        <w:t xml:space="preserve">, </w:t>
+      </w:r>
+      <w:proofErr w:type="spellStart"/>
+      <w:r>
+        <w:rPr>
+          <w:rFonts w:cs="Times New Roman"/>
+          <w:szCs w:val="24"/>
+        </w:rPr>
+        <w:t>Donnerstein</w:t>
+      </w:r>
+      <w:proofErr w:type="spellEnd"/>
+      <w:r>
+        <w:rPr>
+          <w:rFonts w:cs="Times New Roman"/>
+          <w:szCs w:val="24"/>
+        </w:rPr>
+        <w:t>, and Bushman</w:t>
       </w:r>
       <w:r>
         <w:rPr>
@@ -262,7 +287,23 @@
           <w:rFonts w:cs="Times New Roman"/>
           <w:szCs w:val="24"/>
         </w:rPr>
-        <w:t>A research summary published last year by Anderson, Bushman, Donnerstein, Hummer, and Warburton (2015, p. 7) claims “Media violence research has provided one of the largest and most well-understood bodies of scientific evidence in all of social and behavioral science.” Anderson and Bushman (2002, p. 2377) report that violent-game effects are “larger than the effects of calcium intake on bone mass or of lead exposure on IQ in children</w:t>
+        <w:t xml:space="preserve">A research summary published last year by Anderson, Bushman, </w:t>
+      </w:r>
+      <w:proofErr w:type="spellStart"/>
+      <w:r>
+        <w:rPr>
+          <w:rFonts w:cs="Times New Roman"/>
+          <w:szCs w:val="24"/>
+        </w:rPr>
+        <w:t>Donnerstein</w:t>
+      </w:r>
+      <w:proofErr w:type="spellEnd"/>
+      <w:r>
+        <w:rPr>
+          <w:rFonts w:cs="Times New Roman"/>
+          <w:szCs w:val="24"/>
+        </w:rPr>
+        <w:t>, Hummer, and Warburton (2015, p. 7) claims “Media violence research has provided one of the largest and most well-understood bodies of scientific evidence in all of social and behavioral science.” Anderson and Bushman (2002, p. 2377) report that violent-game effects are “larger than the effects of calcium intake on bone mass or of lead exposure on IQ in children</w:t>
       </w:r>
       <w:r>
         <w:rPr>
@@ -560,8 +601,17 @@
           <w:rFonts w:cs="Times New Roman"/>
           <w:szCs w:val="24"/>
         </w:rPr>
-        <w:t xml:space="preserve"> REVISIONS: ???</w:t>
-      </w:r>
+        <w:t xml:space="preserve"> REVISIONS</w:t>
+      </w:r>
+      <w:proofErr w:type="gramStart"/>
+      <w:r>
+        <w:rPr>
+          <w:rFonts w:cs="Times New Roman"/>
+          <w:szCs w:val="24"/>
+        </w:rPr>
+        <w:t>: ???</w:t>
+      </w:r>
+      <w:proofErr w:type="gramEnd"/>
     </w:p>
     <w:p>
       <w:pPr>
@@ -710,7 +760,39 @@
           <w:rFonts w:cs="Times New Roman"/>
           <w:szCs w:val="24"/>
         </w:rPr>
-        <w:t>(Anderson et al., 2010; Ferguson, 2015; Furuya-Kanamori &amp; Doi, 2016)</w:t>
+        <w:t xml:space="preserve">(Anderson et al., 2010; Ferguson, 2015; </w:t>
+      </w:r>
+      <w:proofErr w:type="spellStart"/>
+      <w:r>
+        <w:rPr>
+          <w:rFonts w:cs="Times New Roman"/>
+          <w:szCs w:val="24"/>
+        </w:rPr>
+        <w:t>Furuya-Kanamori</w:t>
+      </w:r>
+      <w:proofErr w:type="spellEnd"/>
+      <w:r>
+        <w:rPr>
+          <w:rFonts w:cs="Times New Roman"/>
+          <w:szCs w:val="24"/>
+        </w:rPr>
+        <w:t xml:space="preserve"> &amp; </w:t>
+      </w:r>
+      <w:proofErr w:type="spellStart"/>
+      <w:r>
+        <w:rPr>
+          <w:rFonts w:cs="Times New Roman"/>
+          <w:szCs w:val="24"/>
+        </w:rPr>
+        <w:t>Doi</w:t>
+      </w:r>
+      <w:proofErr w:type="spellEnd"/>
+      <w:r>
+        <w:rPr>
+          <w:rFonts w:cs="Times New Roman"/>
+          <w:szCs w:val="24"/>
+        </w:rPr>
+        <w:t>, 2016)</w:t>
       </w:r>
       <w:r>
         <w:rPr>
@@ -803,7 +885,23 @@
           <w:rFonts w:cs="Times New Roman"/>
           <w:szCs w:val="24"/>
         </w:rPr>
-        <w:t xml:space="preserve"> other research suggests these are small in longitudinal research or when partialing out the effects of </w:t>
+        <w:t xml:space="preserve"> other research suggests these are small in longitudinal research or when </w:t>
+      </w:r>
+      <w:proofErr w:type="spellStart"/>
+      <w:r>
+        <w:rPr>
+          <w:rFonts w:cs="Times New Roman"/>
+          <w:szCs w:val="24"/>
+        </w:rPr>
+        <w:t>partialing</w:t>
+      </w:r>
+      <w:proofErr w:type="spellEnd"/>
+      <w:r>
+        <w:rPr>
+          <w:rFonts w:cs="Times New Roman"/>
+          <w:szCs w:val="24"/>
+        </w:rPr>
+        <w:t xml:space="preserve"> out the effects of </w:t>
       </w:r>
       <w:r>
         <w:rPr>
@@ -853,7 +951,23 @@
           <w:rFonts w:cs="Times New Roman"/>
           <w:szCs w:val="24"/>
         </w:rPr>
-        <w:t>that is very hard to say. Regarding aggressive behavior, PET and p-uniform do not find a significant effect, whereas PEESE and p-curve do. Although Stanley and Doucouliagos (20</w:t>
+        <w:t xml:space="preserve">that is very hard to say. Regarding aggressive behavior, PET and p-uniform do not find a significant effect, whereas PEESE and p-curve do. Although Stanley and </w:t>
+      </w:r>
+      <w:proofErr w:type="spellStart"/>
+      <w:r>
+        <w:rPr>
+          <w:rFonts w:cs="Times New Roman"/>
+          <w:szCs w:val="24"/>
+        </w:rPr>
+        <w:t>Doucouliagos</w:t>
+      </w:r>
+      <w:proofErr w:type="spellEnd"/>
+      <w:r>
+        <w:rPr>
+          <w:rFonts w:cs="Times New Roman"/>
+          <w:szCs w:val="24"/>
+        </w:rPr>
+        <w:t xml:space="preserve"> (20</w:t>
       </w:r>
       <w:r>
         <w:rPr>
@@ -1071,7 +1185,23 @@
           <w:rFonts w:cs="Times New Roman"/>
           <w:szCs w:val="24"/>
         </w:rPr>
-        <w:t>, in which only one the removed effect sizes was included</w:t>
+        <w:t xml:space="preserve">, in which only one the removed effect sizes </w:t>
+      </w:r>
+      <w:proofErr w:type="gramStart"/>
+      <w:r>
+        <w:rPr>
+          <w:rFonts w:cs="Times New Roman"/>
+          <w:szCs w:val="24"/>
+        </w:rPr>
+        <w:t>was</w:t>
+      </w:r>
+      <w:proofErr w:type="gramEnd"/>
+      <w:r>
+        <w:rPr>
+          <w:rFonts w:cs="Times New Roman"/>
+          <w:szCs w:val="24"/>
+        </w:rPr>
+        <w:t xml:space="preserve"> included</w:t>
       </w:r>
       <w:r>
         <w:rPr>
@@ -1281,7 +1411,23 @@
           <w:rFonts w:cs="Times New Roman"/>
           <w:szCs w:val="24"/>
         </w:rPr>
-        <w:t xml:space="preserve">have decided not to exclude Matsuzaki et al. (2004). We </w:t>
+        <w:t xml:space="preserve">have decided not to exclude </w:t>
+      </w:r>
+      <w:proofErr w:type="spellStart"/>
+      <w:r>
+        <w:rPr>
+          <w:rFonts w:cs="Times New Roman"/>
+          <w:szCs w:val="24"/>
+        </w:rPr>
+        <w:t>Matsuzaki</w:t>
+      </w:r>
+      <w:proofErr w:type="spellEnd"/>
+      <w:r>
+        <w:rPr>
+          <w:rFonts w:cs="Times New Roman"/>
+          <w:szCs w:val="24"/>
+        </w:rPr>
+        <w:t xml:space="preserve"> et al. (2004). We </w:t>
       </w:r>
       <w:r>
         <w:rPr>
@@ -1295,7 +1441,23 @@
           <w:rFonts w:cs="Times New Roman"/>
           <w:szCs w:val="24"/>
         </w:rPr>
-        <w:t>, Aikiko Shibuya,</w:t>
+        <w:t xml:space="preserve">, </w:t>
+      </w:r>
+      <w:proofErr w:type="spellStart"/>
+      <w:r>
+        <w:rPr>
+          <w:rFonts w:cs="Times New Roman"/>
+          <w:szCs w:val="24"/>
+        </w:rPr>
+        <w:t>Aikiko</w:t>
+      </w:r>
+      <w:proofErr w:type="spellEnd"/>
+      <w:r>
+        <w:rPr>
+          <w:rFonts w:cs="Times New Roman"/>
+          <w:szCs w:val="24"/>
+        </w:rPr>
+        <w:t xml:space="preserve"> Shibuya,</w:t>
       </w:r>
       <w:r>
         <w:rPr>
@@ -1344,7 +1506,23 @@
           <w:rFonts w:cs="Times New Roman"/>
           <w:szCs w:val="24"/>
         </w:rPr>
-        <w:t xml:space="preserve">Thus, effect sizes from Matsuzaki </w:t>
+        <w:t xml:space="preserve">Thus, effect sizes from </w:t>
+      </w:r>
+      <w:proofErr w:type="spellStart"/>
+      <w:r>
+        <w:rPr>
+          <w:rFonts w:cs="Times New Roman"/>
+          <w:szCs w:val="24"/>
+        </w:rPr>
+        <w:t>Matsuzaki</w:t>
+      </w:r>
+      <w:proofErr w:type="spellEnd"/>
+      <w:r>
+        <w:rPr>
+          <w:rFonts w:cs="Times New Roman"/>
+          <w:szCs w:val="24"/>
+        </w:rPr>
+        <w:t xml:space="preserve"> </w:t>
       </w:r>
       <w:r>
         <w:rPr>
@@ -1400,7 +1578,23 @@
           <w:rFonts w:cs="Times New Roman"/>
           <w:szCs w:val="24"/>
         </w:rPr>
-        <w:t xml:space="preserve">the Matsuzaki et al. effect sizes are </w:t>
+        <w:t xml:space="preserve">the </w:t>
+      </w:r>
+      <w:proofErr w:type="spellStart"/>
+      <w:r>
+        <w:rPr>
+          <w:rFonts w:cs="Times New Roman"/>
+          <w:szCs w:val="24"/>
+        </w:rPr>
+        <w:t>Matsuzaki</w:t>
+      </w:r>
+      <w:proofErr w:type="spellEnd"/>
+      <w:r>
+        <w:rPr>
+          <w:rFonts w:cs="Times New Roman"/>
+          <w:szCs w:val="24"/>
+        </w:rPr>
+        <w:t xml:space="preserve"> et al. effect sizes are </w:t>
       </w:r>
       <w:r>
         <w:rPr>
@@ -1429,7 +1623,23 @@
           <w:rFonts w:cs="Times New Roman"/>
           <w:szCs w:val="24"/>
         </w:rPr>
-        <w:t>The exclusion of Panee &amp; Ballard (2002) had little influence on the results.</w:t>
+        <w:t xml:space="preserve">The exclusion of </w:t>
+      </w:r>
+      <w:proofErr w:type="spellStart"/>
+      <w:r>
+        <w:rPr>
+          <w:rFonts w:cs="Times New Roman"/>
+          <w:szCs w:val="24"/>
+        </w:rPr>
+        <w:t>Panee</w:t>
+      </w:r>
+      <w:proofErr w:type="spellEnd"/>
+      <w:r>
+        <w:rPr>
+          <w:rFonts w:cs="Times New Roman"/>
+          <w:szCs w:val="24"/>
+        </w:rPr>
+        <w:t xml:space="preserve"> &amp; Ballard (2002) had little influence on the results.</w:t>
       </w:r>
       <w:r>
         <w:rPr>
@@ -1507,8 +1717,17 @@
           <w:rFonts w:cs="Times New Roman"/>
           <w:szCs w:val="24"/>
         </w:rPr>
-        <w:t>The exclusion of Graybill</w:t>
-      </w:r>
+        <w:t xml:space="preserve">The exclusion of </w:t>
+      </w:r>
+      <w:proofErr w:type="spellStart"/>
+      <w:r>
+        <w:rPr>
+          <w:rFonts w:cs="Times New Roman"/>
+          <w:szCs w:val="24"/>
+        </w:rPr>
+        <w:t>Graybill</w:t>
+      </w:r>
+      <w:proofErr w:type="spellEnd"/>
       <w:r>
         <w:rPr>
           <w:rFonts w:cs="Times New Roman"/>
@@ -1657,7 +1876,23 @@
           <w:rFonts w:cs="Times New Roman"/>
           <w:szCs w:val="24"/>
         </w:rPr>
-        <w:t xml:space="preserve">. Thus, they are not relevant to the current research question. However, keep in mind that these are nonsignificant results, and so would not influence </w:t>
+        <w:t xml:space="preserve">. Thus, they are not relevant to the current research question. However, keep in mind that these are </w:t>
+      </w:r>
+      <w:proofErr w:type="spellStart"/>
+      <w:r>
+        <w:rPr>
+          <w:rFonts w:cs="Times New Roman"/>
+          <w:szCs w:val="24"/>
+        </w:rPr>
+        <w:t>nonsignificant</w:t>
+      </w:r>
+      <w:proofErr w:type="spellEnd"/>
+      <w:r>
+        <w:rPr>
+          <w:rFonts w:cs="Times New Roman"/>
+          <w:szCs w:val="24"/>
+        </w:rPr>
+        <w:t xml:space="preserve"> results, and so would not influence </w:t>
       </w:r>
       <w:r>
         <w:rPr>
@@ -1950,7 +2185,39 @@
           <w:rFonts w:cs="Times New Roman"/>
           <w:szCs w:val="24"/>
         </w:rPr>
-        <w:t>The biggest theoretical issue is about the effect of the violent video games on internal states.  There are no theories about what makes properties, features, or attributes of a video game elicit aggressive affective states.  Without guidance, there exists the possibility of the following element of unfalsifiability:  If one finds violent video game effects, then one might well conclude that the employed video games elicited aggressive affective states.  If one does not, one can always fault the game.  It wasn’t sufficiently violently efficacious, whatever that means.  With consideration of this unfortunate Catch 22, we worry that the the Gam/New Look theories haven’t been specified sufficiently to be falsifiable.  REVISIONS:  We have written a new discussion about future advances to gain falsifiability.</w:t>
+        <w:t xml:space="preserve">The biggest theoretical issue is about the effect of the violent video games on internal states.  There are no theories about what makes properties, features, or attributes of a video game elicit aggressive affective states.  Without guidance, there exists the possibility of the following element of </w:t>
+      </w:r>
+      <w:proofErr w:type="spellStart"/>
+      <w:r>
+        <w:rPr>
+          <w:rFonts w:cs="Times New Roman"/>
+          <w:szCs w:val="24"/>
+        </w:rPr>
+        <w:t>unfalsifiability</w:t>
+      </w:r>
+      <w:proofErr w:type="spellEnd"/>
+      <w:r>
+        <w:rPr>
+          <w:rFonts w:cs="Times New Roman"/>
+          <w:szCs w:val="24"/>
+        </w:rPr>
+        <w:t xml:space="preserve">:  If one finds violent video game effects, then one might well conclude that the employed video games elicited aggressive affective states.  If one does not, one can always fault the game.  It wasn’t sufficiently violently efficacious, whatever that means.  With consideration of this unfortunate Catch 22, we worry that the </w:t>
+      </w:r>
+      <w:proofErr w:type="spellStart"/>
+      <w:r>
+        <w:rPr>
+          <w:rFonts w:cs="Times New Roman"/>
+          <w:szCs w:val="24"/>
+        </w:rPr>
+        <w:t>the</w:t>
+      </w:r>
+      <w:proofErr w:type="spellEnd"/>
+      <w:r>
+        <w:rPr>
+          <w:rFonts w:cs="Times New Roman"/>
+          <w:szCs w:val="24"/>
+        </w:rPr>
+        <w:t xml:space="preserve"> Gam/New Look theories haven’t been specified sufficiently to be falsifiable.  REVISIONS:  We have written a new discussion about future advances to gain falsifiability.</w:t>
       </w:r>
     </w:p>
     <w:p>
@@ -2033,17 +2300,15 @@
         </w:rPr>
         <w:t>REVISIONS: We have added a section to the discussion in which we describe the above implications for theories of aggressive behavior (p. 35-36)</w:t>
       </w:r>
-      <w:bookmarkStart w:id="3" w:name="_GoBack"/>
-      <w:bookmarkEnd w:id="3"/>
-    </w:p>
-    <w:p>
-      <w:pPr>
-        <w:rPr>
-          <w:rFonts w:cs="Times New Roman"/>
-          <w:szCs w:val="24"/>
-        </w:rPr>
-      </w:pPr>
-      <w:commentRangeStart w:id="4"/>
+    </w:p>
+    <w:p>
+      <w:pPr>
+        <w:rPr>
+          <w:rFonts w:cs="Times New Roman"/>
+          <w:szCs w:val="24"/>
+        </w:rPr>
+      </w:pPr>
+      <w:commentRangeStart w:id="3"/>
       <w:r>
         <w:rPr>
           <w:rFonts w:cs="Times New Roman"/>
@@ -2056,7 +2321,23 @@
           <w:rFonts w:cs="Times New Roman"/>
           <w:szCs w:val="24"/>
         </w:rPr>
-        <w:t xml:space="preserve"> (e.g., the recent Van Bavel paper in PNAS)</w:t>
+        <w:t xml:space="preserve"> (e.g., the recent Van </w:t>
+      </w:r>
+      <w:proofErr w:type="spellStart"/>
+      <w:r>
+        <w:rPr>
+          <w:rFonts w:cs="Times New Roman"/>
+          <w:szCs w:val="24"/>
+        </w:rPr>
+        <w:t>Bavel</w:t>
+      </w:r>
+      <w:proofErr w:type="spellEnd"/>
+      <w:r>
+        <w:rPr>
+          <w:rFonts w:cs="Times New Roman"/>
+          <w:szCs w:val="24"/>
+        </w:rPr>
+        <w:t xml:space="preserve"> paper in PNAS)</w:t>
       </w:r>
       <w:r>
         <w:rPr>
@@ -2065,12 +2346,12 @@
         </w:rPr>
         <w:t xml:space="preserve">. The problem posed by our main findings are not that the effects are contextually sensitive; rather, the problem is that they don’t seem to be sensitive to anything but the sample size of the experiment.  </w:t>
       </w:r>
-      <w:commentRangeEnd w:id="4"/>
+      <w:commentRangeEnd w:id="3"/>
       <w:r>
         <w:rPr>
           <w:rStyle w:val="CommentReference"/>
         </w:rPr>
-        <w:commentReference w:id="4"/>
+        <w:commentReference w:id="3"/>
       </w:r>
       <w:r>
         <w:rPr>
@@ -2079,6 +2360,31 @@
         </w:rPr>
         <w:t>The evidence base is so badly contaminated and distorted by bias that the study results lack probative value.</w:t>
       </w:r>
+      <w:r>
+        <w:rPr>
+          <w:rFonts w:cs="Times New Roman"/>
+          <w:szCs w:val="24"/>
+        </w:rPr>
+        <w:t xml:space="preserve"> </w:t>
+      </w:r>
+      <w:ins w:id="4" w:author="Joe Hilgard" w:date="2016-07-05T16:37:00Z">
+        <w:r>
+          <w:rPr>
+            <w:rFonts w:cs="Times New Roman"/>
+            <w:szCs w:val="24"/>
+          </w:rPr>
+          <w:t>We describe in the discussion how publication bias may conceal moderators, and point out that reported moderations are rarely replicated.</w:t>
+        </w:r>
+        <w:bookmarkStart w:id="5" w:name="_GoBack"/>
+        <w:bookmarkEnd w:id="5"/>
+        <w:r>
+          <w:rPr>
+            <w:rFonts w:cs="Times New Roman"/>
+            <w:szCs w:val="24"/>
+          </w:rPr>
+          <w:t xml:space="preserve"> </w:t>
+        </w:r>
+      </w:ins>
     </w:p>
     <w:p>
       <w:pPr>
@@ -2343,7 +2649,63 @@
           <w:rFonts w:cs="Times New Roman"/>
           <w:szCs w:val="24"/>
         </w:rPr>
-        <w:t xml:space="preserve">claims. We have found the claim that that teams in black or red jerseys are charged with more fouls (Frank &amp; Gilovich, 1988), but follow-up studies contest this claim (Caldwell &amp; Burger, 2010). Heat-word primes have been linked not to aggressive behavior, but rather to hostile attribution bias (DeWall &amp; Bushman, 2009). However, evidence suggests that this finding does not replicate (McCarthy, 2014). Actual temperature has been linked to aggressive behavior (Anderson, Anderson, Dorr, DeNeve, &amp; Flanagan, 2000), but </w:t>
+        <w:t xml:space="preserve">claims. We have found the claim that that teams in black or red jerseys are charged with more fouls (Frank &amp; </w:t>
+      </w:r>
+      <w:proofErr w:type="spellStart"/>
+      <w:r>
+        <w:rPr>
+          <w:rFonts w:cs="Times New Roman"/>
+          <w:szCs w:val="24"/>
+        </w:rPr>
+        <w:t>Gilovich</w:t>
+      </w:r>
+      <w:proofErr w:type="spellEnd"/>
+      <w:r>
+        <w:rPr>
+          <w:rFonts w:cs="Times New Roman"/>
+          <w:szCs w:val="24"/>
+        </w:rPr>
+        <w:t>, 1988), but follow-up studies contest this claim (Caldwell &amp; Burger, 2010). Heat-word primes have been linked not to aggressive behavior, but rather to hostile attribution bias (</w:t>
+      </w:r>
+      <w:proofErr w:type="spellStart"/>
+      <w:r>
+        <w:rPr>
+          <w:rFonts w:cs="Times New Roman"/>
+          <w:szCs w:val="24"/>
+        </w:rPr>
+        <w:t>DeWall</w:t>
+      </w:r>
+      <w:proofErr w:type="spellEnd"/>
+      <w:r>
+        <w:rPr>
+          <w:rFonts w:cs="Times New Roman"/>
+          <w:szCs w:val="24"/>
+        </w:rPr>
+        <w:t xml:space="preserve"> &amp; Bushman, 2009). However, evidence suggests that this finding does not replicate (McCarthy, </w:t>
+      </w:r>
+      <w:r>
+        <w:rPr>
+          <w:rFonts w:cs="Times New Roman"/>
+          <w:szCs w:val="24"/>
+        </w:rPr>
+        <w:lastRenderedPageBreak/>
+        <w:t xml:space="preserve">2014). Actual temperature has been linked to aggressive behavior (Anderson, Anderson, Dorr, </w:t>
+      </w:r>
+      <w:proofErr w:type="spellStart"/>
+      <w:r>
+        <w:rPr>
+          <w:rFonts w:cs="Times New Roman"/>
+          <w:szCs w:val="24"/>
+        </w:rPr>
+        <w:t>DeNeve</w:t>
+      </w:r>
+      <w:proofErr w:type="spellEnd"/>
+      <w:r>
+        <w:rPr>
+          <w:rFonts w:cs="Times New Roman"/>
+          <w:szCs w:val="24"/>
+        </w:rPr>
+        <w:t xml:space="preserve">, &amp; Flanagan, 2000), but </w:t>
       </w:r>
       <w:r>
         <w:rPr>
@@ -2364,6 +2726,327 @@
           <w:rFonts w:cs="Times New Roman"/>
           <w:szCs w:val="24"/>
         </w:rPr>
+        <w:t xml:space="preserve"> with heat-related words</w:t>
+      </w:r>
+      <w:r>
+        <w:rPr>
+          <w:rFonts w:cs="Times New Roman"/>
+          <w:szCs w:val="24"/>
+        </w:rPr>
+        <w:t>.</w:t>
+      </w:r>
+      <w:r>
+        <w:rPr>
+          <w:rFonts w:cs="Times New Roman"/>
+          <w:szCs w:val="24"/>
+        </w:rPr>
+        <w:t xml:space="preserve"> Meier, Robinson, &amp; </w:t>
+      </w:r>
+      <w:proofErr w:type="spellStart"/>
+      <w:r>
+        <w:rPr>
+          <w:rFonts w:cs="Times New Roman"/>
+          <w:szCs w:val="24"/>
+        </w:rPr>
+        <w:t>Wilkowski</w:t>
+      </w:r>
+      <w:proofErr w:type="spellEnd"/>
+      <w:r>
+        <w:rPr>
+          <w:rFonts w:cs="Times New Roman"/>
+          <w:szCs w:val="24"/>
+        </w:rPr>
+        <w:t xml:space="preserve"> (2006) report that aggressive lexical primes have no main effect on aggressive behavior, but that they interact with trait agreeableness. However, the evidence for even this interaction is slim: </w:t>
+      </w:r>
+      <w:r>
+        <w:rPr>
+          <w:rFonts w:cs="Times New Roman"/>
+          <w:i/>
+          <w:szCs w:val="24"/>
+        </w:rPr>
+        <w:t>p</w:t>
+      </w:r>
+      <w:r>
+        <w:rPr>
+          <w:rFonts w:cs="Times New Roman"/>
+          <w:szCs w:val="24"/>
+        </w:rPr>
+        <w:t xml:space="preserve"> = .044 under one CRTT quantification, and </w:t>
+      </w:r>
+      <w:r>
+        <w:rPr>
+          <w:rFonts w:cs="Times New Roman"/>
+          <w:i/>
+          <w:szCs w:val="24"/>
+        </w:rPr>
+        <w:t>p</w:t>
+      </w:r>
+      <w:r>
+        <w:rPr>
+          <w:rFonts w:cs="Times New Roman"/>
+          <w:szCs w:val="24"/>
+        </w:rPr>
+        <w:t xml:space="preserve"> = .262 under another. </w:t>
+      </w:r>
+      <w:r>
+        <w:rPr>
+          <w:rFonts w:cs="Times New Roman"/>
+          <w:szCs w:val="24"/>
+        </w:rPr>
+        <w:t>In general, there seems to be little evidence that subtle primes provoke aggressive behavior.</w:t>
+      </w:r>
+    </w:p>
+    <w:p>
+      <w:pPr>
+        <w:rPr>
+          <w:rFonts w:cs="Times New Roman"/>
+          <w:szCs w:val="24"/>
+        </w:rPr>
+      </w:pPr>
+      <w:r>
+        <w:rPr>
+          <w:rFonts w:cs="Times New Roman"/>
+          <w:szCs w:val="24"/>
+        </w:rPr>
+        <w:t xml:space="preserve">It is our concern that the problems of p-hacking, </w:t>
+      </w:r>
+      <w:proofErr w:type="spellStart"/>
+      <w:r>
+        <w:rPr>
+          <w:rFonts w:cs="Times New Roman"/>
+          <w:szCs w:val="24"/>
+        </w:rPr>
+        <w:t>HARKing</w:t>
+      </w:r>
+      <w:proofErr w:type="spellEnd"/>
+      <w:r>
+        <w:rPr>
+          <w:rFonts w:cs="Times New Roman"/>
+          <w:szCs w:val="24"/>
+        </w:rPr>
+        <w:t xml:space="preserve">, and selective report may be found in these other literatures on aggression. Of course, a detailed inspection of those literatures is beyond the scope of the current paper. Another interesting similarity between this literature and those literatures is the conflation of cognitive outcomes (e.g., differences in reaction time to identify an aggressive stimulus) with actual </w:t>
+      </w:r>
+      <w:r>
+        <w:rPr>
+          <w:rFonts w:cs="Times New Roman"/>
+          <w:szCs w:val="24"/>
+        </w:rPr>
+        <w:t>aggressive behavior (e.g., blasting someone with noise). Perhaps the cognitive effects are more plausible and more replicable than the behavioral effects.</w:t>
+      </w:r>
+    </w:p>
+    <w:p>
+      <w:pPr>
+        <w:rPr>
+          <w:rFonts w:cs="Times New Roman"/>
+          <w:szCs w:val="24"/>
+        </w:rPr>
+      </w:pPr>
+      <w:r>
+        <w:rPr>
+          <w:rFonts w:cs="Times New Roman"/>
+          <w:szCs w:val="24"/>
+        </w:rPr>
+        <w:t>REVISIONS: We cite the evidence that brief, minimal social priming manipulations do not influence behavior.</w:t>
+      </w:r>
+    </w:p>
+    <w:p>
+      <w:pPr>
+        <w:rPr>
+          <w:rFonts w:cs="Times New Roman"/>
+          <w:szCs w:val="24"/>
+        </w:rPr>
+      </w:pPr>
+      <w:r>
+        <w:rPr>
+          <w:rFonts w:cs="Times New Roman"/>
+          <w:szCs w:val="24"/>
+        </w:rPr>
+        <w:t>3. Reviewer 1 suggests that o</w:t>
+      </w:r>
+      <w:r>
+        <w:rPr>
+          <w:rFonts w:cs="Times New Roman"/>
+          <w:szCs w:val="24"/>
+        </w:rPr>
+        <w:t xml:space="preserve">ur results </w:t>
+      </w:r>
+      <w:r>
+        <w:rPr>
+          <w:rFonts w:cs="Times New Roman"/>
+          <w:szCs w:val="24"/>
+        </w:rPr>
+        <w:t>would benefit from a more thorough theoretical treatment.</w:t>
+      </w:r>
+      <w:r>
+        <w:rPr>
+          <w:rFonts w:cs="Times New Roman"/>
+          <w:szCs w:val="24"/>
+        </w:rPr>
+        <w:t xml:space="preserve"> See our response to </w:t>
+      </w:r>
+      <w:r>
+        <w:rPr>
+          <w:rFonts w:cs="Times New Roman"/>
+          <w:b/>
+          <w:szCs w:val="24"/>
+        </w:rPr>
+        <w:t>I</w:t>
+      </w:r>
+      <w:r>
+        <w:rPr>
+          <w:rFonts w:cs="Times New Roman"/>
+          <w:szCs w:val="24"/>
+        </w:rPr>
+        <w:t xml:space="preserve"> above.</w:t>
+      </w:r>
+    </w:p>
+    <w:p>
+      <w:pPr>
+        <w:rPr>
+          <w:rFonts w:cs="Times New Roman"/>
+          <w:szCs w:val="24"/>
+        </w:rPr>
+      </w:pPr>
+      <w:r>
+        <w:rPr>
+          <w:rFonts w:cs="Times New Roman"/>
+          <w:szCs w:val="24"/>
+        </w:rPr>
+        <w:t>Reviewer 3:</w:t>
+      </w:r>
+    </w:p>
+    <w:p>
+      <w:pPr>
+        <w:rPr>
+          <w:rFonts w:cs="Times New Roman"/>
+          <w:szCs w:val="24"/>
+        </w:rPr>
+      </w:pPr>
+      <w:r>
+        <w:rPr>
+          <w:rFonts w:cs="Times New Roman"/>
+          <w:szCs w:val="24"/>
+        </w:rPr>
+        <w:t xml:space="preserve">Reviewer 3’s comments lead to a number of further revisions. </w:t>
+      </w:r>
+    </w:p>
+    <w:p>
+      <w:pPr>
+        <w:rPr>
+          <w:rFonts w:cs="Times New Roman"/>
+          <w:szCs w:val="24"/>
+        </w:rPr>
+      </w:pPr>
+      <w:r>
+        <w:rPr>
+          <w:rFonts w:cs="Times New Roman"/>
+          <w:szCs w:val="24"/>
+        </w:rPr>
+        <w:t xml:space="preserve">1. </w:t>
+      </w:r>
+      <w:r>
+        <w:rPr>
+          <w:rFonts w:cs="Times New Roman"/>
+          <w:szCs w:val="24"/>
+        </w:rPr>
+        <w:t xml:space="preserve">We apologize that our simulation was not available as we thought it was, and appreciate Reviewer 3’s </w:t>
+      </w:r>
+      <w:r>
+        <w:rPr>
+          <w:rFonts w:cs="Times New Roman"/>
+          <w:szCs w:val="24"/>
+        </w:rPr>
+        <w:t>having performed a simulation of their own</w:t>
+      </w:r>
+      <w:r>
+        <w:rPr>
+          <w:rFonts w:cs="Times New Roman"/>
+          <w:szCs w:val="24"/>
+        </w:rPr>
+        <w:t xml:space="preserve">. We appreciate Reviewer 3’s prudence in allowing us to leave closed this particular can of worms. </w:t>
+      </w:r>
+    </w:p>
+    <w:p>
+      <w:pPr>
+        <w:rPr>
+          <w:rFonts w:cs="Times New Roman"/>
+          <w:szCs w:val="24"/>
+        </w:rPr>
+      </w:pPr>
+      <w:r>
+        <w:rPr>
+          <w:rFonts w:cs="Times New Roman"/>
+          <w:szCs w:val="24"/>
+        </w:rPr>
+        <w:t xml:space="preserve">REVISIONS: </w:t>
+      </w:r>
+      <w:r>
+        <w:rPr>
+          <w:rFonts w:cs="Times New Roman"/>
+          <w:szCs w:val="24"/>
+        </w:rPr>
+        <w:t xml:space="preserve">We have added an appropriate footnote on page 18, as requested. We prefer to cite the </w:t>
+      </w:r>
+      <w:proofErr w:type="spellStart"/>
+      <w:r>
+        <w:rPr>
+          <w:rFonts w:cs="Times New Roman"/>
+          <w:szCs w:val="24"/>
+        </w:rPr>
+        <w:t>Borenstein</w:t>
+      </w:r>
+      <w:proofErr w:type="spellEnd"/>
+      <w:r>
+        <w:rPr>
+          <w:rFonts w:cs="Times New Roman"/>
+          <w:szCs w:val="24"/>
+        </w:rPr>
+        <w:t xml:space="preserve"> (2009) citation used by </w:t>
+      </w:r>
+      <w:proofErr w:type="spellStart"/>
+      <w:r>
+        <w:rPr>
+          <w:rFonts w:cs="Times New Roman"/>
+          <w:szCs w:val="24"/>
+        </w:rPr>
+        <w:t>Pustejovsky</w:t>
+      </w:r>
+      <w:proofErr w:type="spellEnd"/>
+      <w:r>
+        <w:rPr>
+          <w:rFonts w:cs="Times New Roman"/>
+          <w:szCs w:val="24"/>
+        </w:rPr>
+        <w:t xml:space="preserve"> rather t</w:t>
+      </w:r>
+      <w:r>
+        <w:rPr>
+          <w:rFonts w:cs="Times New Roman"/>
+          <w:szCs w:val="24"/>
+        </w:rPr>
+        <w:t xml:space="preserve">han citing </w:t>
+      </w:r>
+      <w:proofErr w:type="spellStart"/>
+      <w:r>
+        <w:rPr>
+          <w:rFonts w:cs="Times New Roman"/>
+          <w:szCs w:val="24"/>
+        </w:rPr>
+        <w:t>Pustejovsky</w:t>
+      </w:r>
+      <w:proofErr w:type="spellEnd"/>
+      <w:r>
+        <w:rPr>
+          <w:rFonts w:cs="Times New Roman"/>
+          <w:szCs w:val="24"/>
+        </w:rPr>
+        <w:t xml:space="preserve"> directly.</w:t>
+      </w:r>
+      <w:r>
+        <w:rPr>
+          <w:rFonts w:cs="Times New Roman"/>
+          <w:szCs w:val="24"/>
+        </w:rPr>
         <w:t xml:space="preserve"> </w:t>
       </w:r>
       <w:r>
@@ -2371,22 +3054,221 @@
           <w:rFonts w:cs="Times New Roman"/>
           <w:szCs w:val="24"/>
         </w:rPr>
+        <w:t xml:space="preserve">(The original </w:t>
+      </w:r>
+      <w:r>
+        <w:rPr>
+          <w:rFonts w:cs="Times New Roman"/>
+          <w:szCs w:val="24"/>
+        </w:rPr>
+        <w:t xml:space="preserve">comment </w:t>
+      </w:r>
+      <w:r>
+        <w:rPr>
+          <w:rFonts w:cs="Times New Roman"/>
+          <w:szCs w:val="24"/>
+        </w:rPr>
+        <w:t xml:space="preserve">and citation of </w:t>
+      </w:r>
+      <w:proofErr w:type="spellStart"/>
+      <w:r>
+        <w:rPr>
+          <w:rFonts w:cs="Times New Roman"/>
+          <w:szCs w:val="24"/>
+        </w:rPr>
+        <w:t>Pustejovsky</w:t>
+      </w:r>
+      <w:proofErr w:type="spellEnd"/>
+      <w:r>
+        <w:rPr>
+          <w:rFonts w:cs="Times New Roman"/>
+          <w:szCs w:val="24"/>
+        </w:rPr>
+        <w:t xml:space="preserve"> </w:t>
+      </w:r>
+      <w:r>
+        <w:rPr>
+          <w:rFonts w:cs="Times New Roman"/>
+          <w:szCs w:val="24"/>
+        </w:rPr>
+        <w:t xml:space="preserve">initially caused us a great amount of confusion, as we thought the complaint regarded the need for an assumed value of </w:t>
+      </w:r>
+      <w:r>
+        <w:rPr>
+          <w:rFonts w:cs="Times New Roman"/>
+          <w:i/>
+          <w:szCs w:val="24"/>
+        </w:rPr>
+        <w:t>w</w:t>
+      </w:r>
+      <w:r>
+        <w:rPr>
+          <w:rFonts w:cs="Times New Roman"/>
+          <w:i/>
+          <w:szCs w:val="24"/>
+        </w:rPr>
+        <w:t xml:space="preserve">, </w:t>
+      </w:r>
+      <w:r>
+        <w:rPr>
+          <w:rFonts w:cs="Times New Roman"/>
+          <w:szCs w:val="24"/>
+        </w:rPr>
+        <w:t xml:space="preserve">per </w:t>
+      </w:r>
+      <w:proofErr w:type="spellStart"/>
+      <w:r>
+        <w:rPr>
+          <w:rFonts w:cs="Times New Roman"/>
+          <w:szCs w:val="24"/>
+        </w:rPr>
+        <w:t>Pustejovsky’</w:t>
+      </w:r>
+      <w:r>
+        <w:rPr>
+          <w:rFonts w:cs="Times New Roman"/>
+          <w:szCs w:val="24"/>
+        </w:rPr>
+        <w:t>s</w:t>
+      </w:r>
+      <w:proofErr w:type="spellEnd"/>
+      <w:r>
+        <w:rPr>
+          <w:rFonts w:cs="Times New Roman"/>
+          <w:szCs w:val="24"/>
+        </w:rPr>
+        <w:t xml:space="preserve"> (2014) equation 4</w:t>
+      </w:r>
+      <w:r>
+        <w:rPr>
+          <w:rFonts w:cs="Times New Roman"/>
+          <w:szCs w:val="24"/>
+        </w:rPr>
+        <w:t>.</w:t>
+      </w:r>
+      <w:r>
+        <w:rPr>
+          <w:rFonts w:cs="Times New Roman"/>
+          <w:szCs w:val="24"/>
+        </w:rPr>
+        <w:t>)</w:t>
+      </w:r>
+    </w:p>
+    <w:p>
+      <w:pPr>
+        <w:rPr>
+          <w:rFonts w:cs="Times New Roman"/>
+          <w:szCs w:val="24"/>
+        </w:rPr>
+      </w:pPr>
+      <w:r>
+        <w:rPr>
+          <w:rFonts w:cs="Times New Roman"/>
+          <w:szCs w:val="24"/>
+        </w:rPr>
+        <w:t xml:space="preserve">2. </w:t>
+      </w:r>
+      <w:r>
+        <w:rPr>
+          <w:rFonts w:cs="Times New Roman"/>
+          <w:szCs w:val="24"/>
+        </w:rPr>
+        <w:t>We have clarified that by “meta-regressions” we did indeed mean the Egger test, PET, and PEESE. The use of weighted random-effects models with additive error terms, fit by use of restricted maximum likelihood, is consistent with recommendations from Thompson and Sharp (1999)</w:t>
+      </w:r>
+      <w:r>
+        <w:rPr>
+          <w:rFonts w:cs="Times New Roman"/>
+          <w:szCs w:val="24"/>
+        </w:rPr>
+        <w:t>.</w:t>
+      </w:r>
+      <w:r>
+        <w:rPr>
+          <w:rFonts w:cs="Times New Roman"/>
+          <w:szCs w:val="24"/>
+        </w:rPr>
+        <w:t xml:space="preserve"> </w:t>
+      </w:r>
+      <w:r>
+        <w:rPr>
+          <w:rFonts w:cs="Times New Roman"/>
+          <w:szCs w:val="24"/>
+        </w:rPr>
+        <w:t>Nevertheless, we have also conducted “dispersion” models (</w:t>
+      </w:r>
+      <w:r>
+        <w:rPr>
+          <w:rFonts w:cs="Times New Roman"/>
+          <w:szCs w:val="24"/>
+        </w:rPr>
+        <w:t xml:space="preserve">as suggested by </w:t>
+      </w:r>
+      <w:r>
+        <w:rPr>
+          <w:rFonts w:cs="Times New Roman"/>
+          <w:szCs w:val="24"/>
+        </w:rPr>
+        <w:t xml:space="preserve">Moreno et al., 2009) using weighted fixed-effects models with multiplicative error terms. These were fit using the </w:t>
+      </w:r>
+      <w:proofErr w:type="gramStart"/>
+      <w:r>
+        <w:rPr>
+          <w:rFonts w:cs="Times New Roman"/>
+          <w:szCs w:val="24"/>
+        </w:rPr>
+        <w:t>lm(</w:t>
+      </w:r>
+      <w:proofErr w:type="gramEnd"/>
+      <w:r>
+        <w:rPr>
+          <w:rFonts w:cs="Times New Roman"/>
+          <w:szCs w:val="24"/>
+        </w:rPr>
+        <w:t>) function</w:t>
+      </w:r>
+      <w:r>
+        <w:rPr>
+          <w:rFonts w:cs="Times New Roman"/>
+          <w:szCs w:val="24"/>
+        </w:rPr>
+        <w:t xml:space="preserve"> in base R</w:t>
+      </w:r>
+      <w:r>
+        <w:rPr>
+          <w:rFonts w:cs="Times New Roman"/>
+          <w:szCs w:val="24"/>
+        </w:rPr>
+        <w:t xml:space="preserve">. </w:t>
+      </w:r>
+    </w:p>
+    <w:p>
+      <w:pPr>
+        <w:rPr>
+          <w:rFonts w:cs="Times New Roman"/>
+          <w:szCs w:val="24"/>
+        </w:rPr>
+      </w:pPr>
+      <w:r>
+        <w:rPr>
+          <w:rFonts w:cs="Times New Roman"/>
+          <w:szCs w:val="24"/>
+        </w:rPr>
         <w:lastRenderedPageBreak/>
-        <w:t>with heat-related words</w:t>
-      </w:r>
-      <w:r>
-        <w:rPr>
-          <w:rFonts w:cs="Times New Roman"/>
-          <w:szCs w:val="24"/>
-        </w:rPr>
-        <w:t>.</w:t>
-      </w:r>
-      <w:r>
-        <w:rPr>
-          <w:rFonts w:cs="Times New Roman"/>
-          <w:szCs w:val="24"/>
-        </w:rPr>
-        <w:t xml:space="preserve"> Meier, Robinson, &amp; Wilkowski (2006) report that aggressive lexical primes have no main effect on aggressive behavior, but that they interact with trait agreeableness. However, the evidence for even this interaction is slim: </w:t>
+        <w:t xml:space="preserve">These results are available in the supplement. </w:t>
+      </w:r>
+      <w:r>
+        <w:rPr>
+          <w:rFonts w:cs="Times New Roman"/>
+          <w:szCs w:val="24"/>
+        </w:rPr>
+        <w:t>In general, t</w:t>
+      </w:r>
+      <w:r>
+        <w:rPr>
+          <w:rFonts w:cs="Times New Roman"/>
+          <w:szCs w:val="24"/>
+        </w:rPr>
+        <w:t xml:space="preserve">hey differ slightly from the additive-error results, usually by little more than +/- .02 units of Pearson </w:t>
       </w:r>
       <w:r>
         <w:rPr>
@@ -2394,362 +3276,7 @@
           <w:i/>
           <w:szCs w:val="24"/>
         </w:rPr>
-        <w:t>p</w:t>
-      </w:r>
-      <w:r>
-        <w:rPr>
-          <w:rFonts w:cs="Times New Roman"/>
-          <w:szCs w:val="24"/>
-        </w:rPr>
-        <w:t xml:space="preserve"> = .044 under one CRTT quantification, and </w:t>
-      </w:r>
-      <w:r>
-        <w:rPr>
-          <w:rFonts w:cs="Times New Roman"/>
-          <w:i/>
-          <w:szCs w:val="24"/>
-        </w:rPr>
-        <w:t>p</w:t>
-      </w:r>
-      <w:r>
-        <w:rPr>
-          <w:rFonts w:cs="Times New Roman"/>
-          <w:szCs w:val="24"/>
-        </w:rPr>
-        <w:t xml:space="preserve"> = .262 under another. </w:t>
-      </w:r>
-      <w:r>
-        <w:rPr>
-          <w:rFonts w:cs="Times New Roman"/>
-          <w:szCs w:val="24"/>
-        </w:rPr>
-        <w:t>In general, there seems to be little evidence that subtle primes provoke aggressive behavior.</w:t>
-      </w:r>
-    </w:p>
-    <w:p>
-      <w:pPr>
-        <w:rPr>
-          <w:rFonts w:cs="Times New Roman"/>
-          <w:szCs w:val="24"/>
-        </w:rPr>
-      </w:pPr>
-      <w:r>
-        <w:rPr>
-          <w:rFonts w:cs="Times New Roman"/>
-          <w:szCs w:val="24"/>
-        </w:rPr>
-        <w:t xml:space="preserve">It is our concern that the problems of p-hacking, HARKing, and selective report may be found in these other literatures on aggression. Of course, a detailed inspection of those literatures is beyond the scope of the current paper. Another interesting similarity between this literature and those literatures is the conflation of cognitive outcomes (e.g., differences in reaction time to identify an aggressive stimulus) with actual </w:t>
-      </w:r>
-      <w:r>
-        <w:rPr>
-          <w:rFonts w:cs="Times New Roman"/>
-          <w:szCs w:val="24"/>
-        </w:rPr>
-        <w:t>aggressive behavior (e.g., blasting someone with noise). Perhaps the cognitive effects are more plausible and more replicable than the behavioral effects.</w:t>
-      </w:r>
-    </w:p>
-    <w:p>
-      <w:pPr>
-        <w:rPr>
-          <w:rFonts w:cs="Times New Roman"/>
-          <w:szCs w:val="24"/>
-        </w:rPr>
-      </w:pPr>
-      <w:r>
-        <w:rPr>
-          <w:rFonts w:cs="Times New Roman"/>
-          <w:szCs w:val="24"/>
-        </w:rPr>
-        <w:t>REVISIONS: We cite the evidence that brief, minimal social priming manipulations do not influence behavior.</w:t>
-      </w:r>
-    </w:p>
-    <w:p>
-      <w:pPr>
-        <w:rPr>
-          <w:rFonts w:cs="Times New Roman"/>
-          <w:szCs w:val="24"/>
-        </w:rPr>
-      </w:pPr>
-      <w:r>
-        <w:rPr>
-          <w:rFonts w:cs="Times New Roman"/>
-          <w:szCs w:val="24"/>
-        </w:rPr>
-        <w:t>3. Reviewer 1 suggests that o</w:t>
-      </w:r>
-      <w:r>
-        <w:rPr>
-          <w:rFonts w:cs="Times New Roman"/>
-          <w:szCs w:val="24"/>
-        </w:rPr>
-        <w:t xml:space="preserve">ur results </w:t>
-      </w:r>
-      <w:r>
-        <w:rPr>
-          <w:rFonts w:cs="Times New Roman"/>
-          <w:szCs w:val="24"/>
-        </w:rPr>
-        <w:t>would benefit from a more thorough theoretical treatment.</w:t>
-      </w:r>
-      <w:r>
-        <w:rPr>
-          <w:rFonts w:cs="Times New Roman"/>
-          <w:szCs w:val="24"/>
-        </w:rPr>
-        <w:t xml:space="preserve"> See our response to </w:t>
-      </w:r>
-      <w:r>
-        <w:rPr>
-          <w:rFonts w:cs="Times New Roman"/>
-          <w:b/>
-          <w:szCs w:val="24"/>
-        </w:rPr>
-        <w:t>I</w:t>
-      </w:r>
-      <w:r>
-        <w:rPr>
-          <w:rFonts w:cs="Times New Roman"/>
-          <w:szCs w:val="24"/>
-        </w:rPr>
-        <w:t xml:space="preserve"> above.</w:t>
-      </w:r>
-    </w:p>
-    <w:p>
-      <w:pPr>
-        <w:rPr>
-          <w:rFonts w:cs="Times New Roman"/>
-          <w:szCs w:val="24"/>
-        </w:rPr>
-      </w:pPr>
-      <w:r>
-        <w:rPr>
-          <w:rFonts w:cs="Times New Roman"/>
-          <w:szCs w:val="24"/>
-        </w:rPr>
-        <w:t>Reviewer 3:</w:t>
-      </w:r>
-    </w:p>
-    <w:p>
-      <w:pPr>
-        <w:rPr>
-          <w:rFonts w:cs="Times New Roman"/>
-          <w:szCs w:val="24"/>
-        </w:rPr>
-      </w:pPr>
-      <w:r>
-        <w:rPr>
-          <w:rFonts w:cs="Times New Roman"/>
-          <w:szCs w:val="24"/>
-        </w:rPr>
-        <w:t xml:space="preserve">Reviewer 3’s comments lead to a number of further revisions. </w:t>
-      </w:r>
-    </w:p>
-    <w:p>
-      <w:pPr>
-        <w:rPr>
-          <w:rFonts w:cs="Times New Roman"/>
-          <w:szCs w:val="24"/>
-        </w:rPr>
-      </w:pPr>
-      <w:r>
-        <w:rPr>
-          <w:rFonts w:cs="Times New Roman"/>
-          <w:szCs w:val="24"/>
-        </w:rPr>
-        <w:t xml:space="preserve">1. </w:t>
-      </w:r>
-      <w:r>
-        <w:rPr>
-          <w:rFonts w:cs="Times New Roman"/>
-          <w:szCs w:val="24"/>
-        </w:rPr>
-        <w:t xml:space="preserve">We apologize that our simulation was not available as we thought it was, and appreciate Reviewer 3’s </w:t>
-      </w:r>
-      <w:r>
-        <w:rPr>
-          <w:rFonts w:cs="Times New Roman"/>
-          <w:szCs w:val="24"/>
-        </w:rPr>
-        <w:t>having performed a simulation of their own</w:t>
-      </w:r>
-      <w:r>
-        <w:rPr>
-          <w:rFonts w:cs="Times New Roman"/>
-          <w:szCs w:val="24"/>
-        </w:rPr>
-        <w:t xml:space="preserve">. We appreciate Reviewer 3’s prudence in allowing us to leave closed this particular can of worms. </w:t>
-      </w:r>
-    </w:p>
-    <w:p>
-      <w:pPr>
-        <w:rPr>
-          <w:rFonts w:cs="Times New Roman"/>
-          <w:szCs w:val="24"/>
-        </w:rPr>
-      </w:pPr>
-      <w:r>
-        <w:rPr>
-          <w:rFonts w:cs="Times New Roman"/>
-          <w:szCs w:val="24"/>
-        </w:rPr>
-        <w:t xml:space="preserve">REVISIONS: </w:t>
-      </w:r>
-      <w:r>
-        <w:rPr>
-          <w:rFonts w:cs="Times New Roman"/>
-          <w:szCs w:val="24"/>
-        </w:rPr>
-        <w:t>We have added an appropriate footnote on page 18, as requested. We prefer to cite the Borenstein (2009) citation used by Pustejovsky rather t</w:t>
-      </w:r>
-      <w:r>
-        <w:rPr>
-          <w:rFonts w:cs="Times New Roman"/>
-          <w:szCs w:val="24"/>
-        </w:rPr>
-        <w:t>han citing Pustejovsky directly.</w:t>
-      </w:r>
-      <w:r>
-        <w:rPr>
-          <w:rFonts w:cs="Times New Roman"/>
-          <w:szCs w:val="24"/>
-        </w:rPr>
-        <w:t xml:space="preserve"> </w:t>
-      </w:r>
-      <w:r>
-        <w:rPr>
-          <w:rFonts w:cs="Times New Roman"/>
-          <w:szCs w:val="24"/>
-        </w:rPr>
-        <w:t xml:space="preserve">(The original </w:t>
-      </w:r>
-      <w:r>
-        <w:rPr>
-          <w:rFonts w:cs="Times New Roman"/>
-          <w:szCs w:val="24"/>
-        </w:rPr>
-        <w:t xml:space="preserve">comment </w:t>
-      </w:r>
-      <w:r>
-        <w:rPr>
-          <w:rFonts w:cs="Times New Roman"/>
-          <w:szCs w:val="24"/>
-        </w:rPr>
-        <w:t xml:space="preserve">and citation of Pustejovsky </w:t>
-      </w:r>
-      <w:r>
-        <w:rPr>
-          <w:rFonts w:cs="Times New Roman"/>
-          <w:szCs w:val="24"/>
-        </w:rPr>
-        <w:t xml:space="preserve">initially caused us a great amount of confusion, as we thought the complaint regarded the need for an assumed value of </w:t>
-      </w:r>
-      <w:r>
-        <w:rPr>
-          <w:rFonts w:cs="Times New Roman"/>
-          <w:i/>
-          <w:szCs w:val="24"/>
-        </w:rPr>
-        <w:t>w</w:t>
-      </w:r>
-      <w:r>
-        <w:rPr>
-          <w:rFonts w:cs="Times New Roman"/>
-          <w:i/>
-          <w:szCs w:val="24"/>
-        </w:rPr>
-        <w:t xml:space="preserve">, </w:t>
-      </w:r>
-      <w:r>
-        <w:rPr>
-          <w:rFonts w:cs="Times New Roman"/>
-          <w:szCs w:val="24"/>
-        </w:rPr>
-        <w:t>per Pustejovsky’</w:t>
-      </w:r>
-      <w:r>
-        <w:rPr>
-          <w:rFonts w:cs="Times New Roman"/>
-          <w:szCs w:val="24"/>
-        </w:rPr>
-        <w:t>s (2014) equation 4</w:t>
-      </w:r>
-      <w:r>
-        <w:rPr>
-          <w:rFonts w:cs="Times New Roman"/>
-          <w:szCs w:val="24"/>
-        </w:rPr>
-        <w:t>.</w:t>
-      </w:r>
-      <w:r>
-        <w:rPr>
-          <w:rFonts w:cs="Times New Roman"/>
-          <w:szCs w:val="24"/>
-        </w:rPr>
-        <w:t>)</w:t>
-      </w:r>
-    </w:p>
-    <w:p>
-      <w:pPr>
-        <w:rPr>
-          <w:rFonts w:cs="Times New Roman"/>
-          <w:szCs w:val="24"/>
-        </w:rPr>
-      </w:pPr>
-      <w:r>
-        <w:rPr>
-          <w:rFonts w:cs="Times New Roman"/>
-          <w:szCs w:val="24"/>
-        </w:rPr>
-        <w:t xml:space="preserve">2. </w:t>
-      </w:r>
-      <w:r>
-        <w:rPr>
-          <w:rFonts w:cs="Times New Roman"/>
-          <w:szCs w:val="24"/>
-        </w:rPr>
-        <w:t>We have clarified that by “meta-regressions” we did indeed mean the Egger test, PET, and PEESE. The use of weighted random-effects models with additive error terms, fit by use of restricted maximum likelihood, is consistent with recommendations from Thompson and Sharp (1999)</w:t>
-      </w:r>
-      <w:r>
-        <w:rPr>
-          <w:rFonts w:cs="Times New Roman"/>
-          <w:szCs w:val="24"/>
-        </w:rPr>
-        <w:t>.</w:t>
-      </w:r>
-      <w:r>
-        <w:rPr>
-          <w:rFonts w:cs="Times New Roman"/>
-          <w:szCs w:val="24"/>
-        </w:rPr>
-        <w:t xml:space="preserve"> </w:t>
-      </w:r>
-      <w:r>
-        <w:rPr>
-          <w:rFonts w:cs="Times New Roman"/>
-          <w:szCs w:val="24"/>
-        </w:rPr>
-        <w:t>Nevertheless, we have also conducted “dispersion” models (</w:t>
-      </w:r>
-      <w:r>
-        <w:rPr>
-          <w:rFonts w:cs="Times New Roman"/>
-          <w:szCs w:val="24"/>
-        </w:rPr>
-        <w:t xml:space="preserve">as suggested by </w:t>
-      </w:r>
-      <w:r>
-        <w:rPr>
-          <w:rFonts w:cs="Times New Roman"/>
-          <w:szCs w:val="24"/>
-        </w:rPr>
-        <w:t>Moreno et al., 2009) using weighted fixed-effects models with multiplicative error terms. These were fit using the lm() function</w:t>
-      </w:r>
-      <w:r>
-        <w:rPr>
-          <w:rFonts w:cs="Times New Roman"/>
-          <w:szCs w:val="24"/>
-        </w:rPr>
-        <w:t xml:space="preserve"> in base R</w:t>
+        <w:t>r</w:t>
       </w:r>
       <w:r>
         <w:rPr>
@@ -2758,50 +3285,6 @@
         </w:rPr>
         <w:t xml:space="preserve">. </w:t>
       </w:r>
-    </w:p>
-    <w:p>
-      <w:pPr>
-        <w:rPr>
-          <w:rFonts w:cs="Times New Roman"/>
-          <w:szCs w:val="24"/>
-        </w:rPr>
-      </w:pPr>
-      <w:r>
-        <w:rPr>
-          <w:rFonts w:cs="Times New Roman"/>
-          <w:szCs w:val="24"/>
-        </w:rPr>
-        <w:t xml:space="preserve">These results are available in the supplement. </w:t>
-      </w:r>
-      <w:r>
-        <w:rPr>
-          <w:rFonts w:cs="Times New Roman"/>
-          <w:szCs w:val="24"/>
-        </w:rPr>
-        <w:t>In general, t</w:t>
-      </w:r>
-      <w:r>
-        <w:rPr>
-          <w:rFonts w:cs="Times New Roman"/>
-          <w:szCs w:val="24"/>
-        </w:rPr>
-        <w:t xml:space="preserve">hey differ slightly from the additive-error results, usually by little more than +/- .02 units of Pearson </w:t>
-      </w:r>
-      <w:r>
-        <w:rPr>
-          <w:rFonts w:cs="Times New Roman"/>
-          <w:i/>
-          <w:szCs w:val="24"/>
-        </w:rPr>
-        <w:t>r</w:t>
-      </w:r>
-      <w:r>
-        <w:rPr>
-          <w:rFonts w:cs="Times New Roman"/>
-          <w:szCs w:val="24"/>
-        </w:rPr>
-        <w:t xml:space="preserve">. </w:t>
-      </w:r>
       <w:r>
         <w:rPr>
           <w:rFonts w:cs="Times New Roman"/>
@@ -2828,15 +3311,7 @@
           <w:rFonts w:cs="Times New Roman"/>
           <w:szCs w:val="24"/>
         </w:rPr>
-        <w:t xml:space="preserve">1) The dispersion models estimate stronger </w:t>
-      </w:r>
-      <w:r>
-        <w:rPr>
-          <w:rFonts w:cs="Times New Roman"/>
-          <w:szCs w:val="24"/>
-        </w:rPr>
-        <w:lastRenderedPageBreak/>
-        <w:t xml:space="preserve">evidence of effects on aggressive behavior in best-practices experiments, and </w:t>
+        <w:t xml:space="preserve">1) The dispersion models estimate stronger evidence of effects on aggressive behavior in best-practices experiments, and </w:t>
       </w:r>
       <w:r>
         <w:rPr>
@@ -2879,7 +3354,23 @@
           <w:rFonts w:cs="Times New Roman"/>
           <w:szCs w:val="24"/>
         </w:rPr>
-        <w:t xml:space="preserve"> best-practices experiments of aggressive affect, the PET estimate for the dispersion model is r = .096, an increase of .025 from the random-effects model. Whereas the random-effects model reports a nonsignificant PET estimate, p = .188, the dispersion model reports a significant PET intercept, p = .028.</w:t>
+        <w:t xml:space="preserve"> best-practices experiments of aggressive affect, the PET estimate for the dispersion model is r = .096, an increase of .025 from the random-effects model. Whereas the random-effects model reports a </w:t>
+      </w:r>
+      <w:proofErr w:type="spellStart"/>
+      <w:r>
+        <w:rPr>
+          <w:rFonts w:cs="Times New Roman"/>
+          <w:szCs w:val="24"/>
+        </w:rPr>
+        <w:t>nonsignificant</w:t>
+      </w:r>
+      <w:proofErr w:type="spellEnd"/>
+      <w:r>
+        <w:rPr>
+          <w:rFonts w:cs="Times New Roman"/>
+          <w:szCs w:val="24"/>
+        </w:rPr>
+        <w:t xml:space="preserve"> PET estimate, p = .188, the dispersion model reports a significant PET intercept, p = .028.</w:t>
       </w:r>
       <w:r>
         <w:rPr>
@@ -2901,7 +3392,23 @@
           <w:rFonts w:cs="Times New Roman"/>
           <w:szCs w:val="24"/>
         </w:rPr>
-        <w:t>Regarding (2), in best-practices experiments of aggressive cognition, the PET estimate was significant in the random-effects model, as originally reported. In contrast, the dispersion PET model estimates a smaller, nonsignificant effect. Additionally, the random-effects Egger test did not detect significant asymmetry in either the best-practices or full sets of studies, whereas the dispersion model does.</w:t>
+        <w:t xml:space="preserve">Regarding (2), in best-practices experiments of aggressive cognition, the PET estimate was significant in the random-effects model, as originally reported. In contrast, the dispersion PET model estimates a smaller, </w:t>
+      </w:r>
+      <w:proofErr w:type="spellStart"/>
+      <w:r>
+        <w:rPr>
+          <w:rFonts w:cs="Times New Roman"/>
+          <w:szCs w:val="24"/>
+        </w:rPr>
+        <w:t>nonsignificant</w:t>
+      </w:r>
+      <w:proofErr w:type="spellEnd"/>
+      <w:r>
+        <w:rPr>
+          <w:rFonts w:cs="Times New Roman"/>
+          <w:szCs w:val="24"/>
+        </w:rPr>
+        <w:t xml:space="preserve"> effect. Additionally, the random-effects Egger test did not detect significant asymmetry in either the best-practices or full sets of studies, whereas the dispersion model does.</w:t>
       </w:r>
     </w:p>
     <w:p>
@@ -3187,7 +3694,7 @@
 </file>
 
 <file path=word/comments.xml><?xml version="1.0" encoding="utf-8"?>
-<w:comments xmlns:wpc="http://schemas.microsoft.com/office/word/2010/wordprocessingCanvas" xmlns:mc="http://schemas.openxmlformats.org/markup-compatibility/2006" xmlns:o="urn:schemas-microsoft-com:office:office" xmlns:r="http://schemas.openxmlformats.org/officeDocument/2006/relationships" xmlns:m="http://schemas.openxmlformats.org/officeDocument/2006/math" xmlns:v="urn:schemas-microsoft-com:vml" xmlns:wp14="http://schemas.microsoft.com/office/word/2010/wordprocessingDrawing" xmlns:wp="http://schemas.openxmlformats.org/drawingml/2006/wordprocessingDrawing" xmlns:w10="urn:schemas-microsoft-com:office:word" xmlns:w="http://schemas.openxmlformats.org/wordprocessingml/2006/main" xmlns:w14="http://schemas.microsoft.com/office/word/2010/wordml" xmlns:wpg="http://schemas.microsoft.com/office/word/2010/wordprocessingGroup" xmlns:wpi="http://schemas.microsoft.com/office/word/2010/wordprocessingInk" xmlns:wne="http://schemas.microsoft.com/office/word/2006/wordml" xmlns:wps="http://schemas.microsoft.com/office/word/2010/wordprocessingShape" mc:Ignorable="w14 wp14">
+<w:comments xmlns:wpc="http://schemas.microsoft.com/office/word/2010/wordprocessingCanvas" xmlns:cx="http://schemas.microsoft.com/office/drawing/2014/chartex" xmlns:cx1="http://schemas.microsoft.com/office/drawing/2015/9/8/chartex" xmlns:mc="http://schemas.openxmlformats.org/markup-compatibility/2006" xmlns:o="urn:schemas-microsoft-com:office:office" xmlns:r="http://schemas.openxmlformats.org/officeDocument/2006/relationships" xmlns:m="http://schemas.openxmlformats.org/officeDocument/2006/math" xmlns:v="urn:schemas-microsoft-com:vml" xmlns:wp14="http://schemas.microsoft.com/office/word/2010/wordprocessingDrawing" xmlns:wp="http://schemas.openxmlformats.org/drawingml/2006/wordprocessingDrawing" xmlns:w10="urn:schemas-microsoft-com:office:word" xmlns:w="http://schemas.openxmlformats.org/wordprocessingml/2006/main" xmlns:w14="http://schemas.microsoft.com/office/word/2010/wordml" xmlns:w15="http://schemas.microsoft.com/office/word/2012/wordml" xmlns:w16se="http://schemas.microsoft.com/office/word/2015/wordml/symex" xmlns:wpg="http://schemas.microsoft.com/office/word/2010/wordprocessingGroup" xmlns:wpi="http://schemas.microsoft.com/office/word/2010/wordprocessingInk" xmlns:wne="http://schemas.microsoft.com/office/word/2006/wordml" xmlns:wps="http://schemas.microsoft.com/office/word/2010/wordprocessingShape" mc:Ignorable="w14 w15 w16se wp14">
   <w:comment w:id="0" w:author="Joe" w:date="2016-07-01T18:45:00Z" w:initials="J">
     <w:p>
       <w:pPr>
@@ -3232,11 +3739,19 @@
         <w:annotationRef/>
       </w:r>
       <w:r>
-        <w:t>I still gotta fix this chunk.</w:t>
+        <w:t xml:space="preserve">I still </w:t>
+      </w:r>
+      <w:proofErr w:type="spellStart"/>
+      <w:r>
+        <w:t>gotta</w:t>
+      </w:r>
+      <w:proofErr w:type="spellEnd"/>
+      <w:r>
+        <w:t xml:space="preserve"> fix this chunk.</w:t>
       </w:r>
     </w:p>
   </w:comment>
-  <w:comment w:id="4" w:author="Joe Hilgard" w:date="2016-06-24T16:36:00Z" w:initials="JH">
+  <w:comment w:id="3" w:author="Joe Hilgard" w:date="2016-06-24T16:36:00Z" w:initials="JH">
     <w:p>
       <w:pPr>
         <w:pStyle w:val="CommentText"/>
@@ -3255,9 +3770,18 @@
 </w:comments>
 </file>
 
+<file path=word/commentsExtended.xml><?xml version="1.0" encoding="utf-8"?>
+<w15:commentsEx xmlns:wpc="http://schemas.microsoft.com/office/word/2010/wordprocessingCanvas" xmlns:cx="http://schemas.microsoft.com/office/drawing/2014/chartex" xmlns:cx1="http://schemas.microsoft.com/office/drawing/2015/9/8/chartex" xmlns:mc="http://schemas.openxmlformats.org/markup-compatibility/2006" xmlns:o="urn:schemas-microsoft-com:office:office" xmlns:r="http://schemas.openxmlformats.org/officeDocument/2006/relationships" xmlns:m="http://schemas.openxmlformats.org/officeDocument/2006/math" xmlns:v="urn:schemas-microsoft-com:vml" xmlns:wp14="http://schemas.microsoft.com/office/word/2010/wordprocessingDrawing" xmlns:wp="http://schemas.openxmlformats.org/drawingml/2006/wordprocessingDrawing" xmlns:w10="urn:schemas-microsoft-com:office:word" xmlns:w="http://schemas.openxmlformats.org/wordprocessingml/2006/main" xmlns:w14="http://schemas.microsoft.com/office/word/2010/wordml" xmlns:w15="http://schemas.microsoft.com/office/word/2012/wordml" xmlns:w16se="http://schemas.microsoft.com/office/word/2015/wordml/symex" xmlns:wpg="http://schemas.microsoft.com/office/word/2010/wordprocessingGroup" xmlns:wpi="http://schemas.microsoft.com/office/word/2010/wordprocessingInk" xmlns:wne="http://schemas.microsoft.com/office/word/2006/wordml" xmlns:wps="http://schemas.microsoft.com/office/word/2010/wordprocessingShape" mc:Ignorable="w14 w15 w16se wp14">
+  <w15:commentEx w15:paraId="6C34993C" w15:done="0"/>
+  <w15:commentEx w15:paraId="0D231290" w15:done="0"/>
+  <w15:commentEx w15:paraId="6F9F79A5" w15:done="0"/>
+  <w15:commentEx w15:paraId="089EAEB8" w15:done="0"/>
+</w15:commentsEx>
+</file>
+
 <file path=word/numbering.xml><?xml version="1.0" encoding="utf-8"?>
-<w:numbering xmlns:wpc="http://schemas.microsoft.com/office/word/2010/wordprocessingCanvas" xmlns:mc="http://schemas.openxmlformats.org/markup-compatibility/2006" xmlns:o="urn:schemas-microsoft-com:office:office" xmlns:r="http://schemas.openxmlformats.org/officeDocument/2006/relationships" xmlns:m="http://schemas.openxmlformats.org/officeDocument/2006/math" xmlns:v="urn:schemas-microsoft-com:vml" xmlns:wp14="http://schemas.microsoft.com/office/word/2010/wordprocessingDrawing" xmlns:wp="http://schemas.openxmlformats.org/drawingml/2006/wordprocessingDrawing" xmlns:w10="urn:schemas-microsoft-com:office:word" xmlns:w="http://schemas.openxmlformats.org/wordprocessingml/2006/main" xmlns:w14="http://schemas.microsoft.com/office/word/2010/wordml" xmlns:wpg="http://schemas.microsoft.com/office/word/2010/wordprocessingGroup" xmlns:wpi="http://schemas.microsoft.com/office/word/2010/wordprocessingInk" xmlns:wne="http://schemas.microsoft.com/office/word/2006/wordml" xmlns:wps="http://schemas.microsoft.com/office/word/2010/wordprocessingShape" mc:Ignorable="w14 wp14">
-  <w:abstractNum w:abstractNumId="0">
+<w:numbering xmlns:wpc="http://schemas.microsoft.com/office/word/2010/wordprocessingCanvas" xmlns:cx="http://schemas.microsoft.com/office/drawing/2014/chartex" xmlns:cx1="http://schemas.microsoft.com/office/drawing/2015/9/8/chartex" xmlns:mc="http://schemas.openxmlformats.org/markup-compatibility/2006" xmlns:o="urn:schemas-microsoft-com:office:office" xmlns:r="http://schemas.openxmlformats.org/officeDocument/2006/relationships" xmlns:m="http://schemas.openxmlformats.org/officeDocument/2006/math" xmlns:v="urn:schemas-microsoft-com:vml" xmlns:wp14="http://schemas.microsoft.com/office/word/2010/wordprocessingDrawing" xmlns:wp="http://schemas.openxmlformats.org/drawingml/2006/wordprocessingDrawing" xmlns:w10="urn:schemas-microsoft-com:office:word" xmlns:w="http://schemas.openxmlformats.org/wordprocessingml/2006/main" xmlns:w14="http://schemas.microsoft.com/office/word/2010/wordml" xmlns:w15="http://schemas.microsoft.com/office/word/2012/wordml" xmlns:w16se="http://schemas.microsoft.com/office/word/2015/wordml/symex" xmlns:wpg="http://schemas.microsoft.com/office/word/2010/wordprocessingGroup" xmlns:wpi="http://schemas.microsoft.com/office/word/2010/wordprocessingInk" xmlns:wne="http://schemas.microsoft.com/office/word/2006/wordml" xmlns:wps="http://schemas.microsoft.com/office/word/2010/wordprocessingShape" mc:Ignorable="w14 w15 w16se wp14">
+  <w:abstractNum w:abstractNumId="0" w15:restartNumberingAfterBreak="0">
     <w:nsid w:val="72BF4F89"/>
     <w:multiLevelType w:val="hybridMultilevel"/>
     <w:tmpl w:val="841A7702"/>
@@ -3352,8 +3876,16 @@
 </w:numbering>
 </file>
 
+<file path=word/people.xml><?xml version="1.0" encoding="utf-8"?>
+<w15:people xmlns:wpc="http://schemas.microsoft.com/office/word/2010/wordprocessingCanvas" xmlns:cx="http://schemas.microsoft.com/office/drawing/2014/chartex" xmlns:cx1="http://schemas.microsoft.com/office/drawing/2015/9/8/chartex" xmlns:mc="http://schemas.openxmlformats.org/markup-compatibility/2006" xmlns:o="urn:schemas-microsoft-com:office:office" xmlns:r="http://schemas.openxmlformats.org/officeDocument/2006/relationships" xmlns:m="http://schemas.openxmlformats.org/officeDocument/2006/math" xmlns:v="urn:schemas-microsoft-com:vml" xmlns:wp14="http://schemas.microsoft.com/office/word/2010/wordprocessingDrawing" xmlns:wp="http://schemas.openxmlformats.org/drawingml/2006/wordprocessingDrawing" xmlns:w10="urn:schemas-microsoft-com:office:word" xmlns:w="http://schemas.openxmlformats.org/wordprocessingml/2006/main" xmlns:w14="http://schemas.microsoft.com/office/word/2010/wordml" xmlns:w15="http://schemas.microsoft.com/office/word/2012/wordml" xmlns:w16se="http://schemas.microsoft.com/office/word/2015/wordml/symex" xmlns:wpg="http://schemas.microsoft.com/office/word/2010/wordprocessingGroup" xmlns:wpi="http://schemas.microsoft.com/office/word/2010/wordprocessingInk" xmlns:wne="http://schemas.microsoft.com/office/word/2006/wordml" xmlns:wps="http://schemas.microsoft.com/office/word/2010/wordprocessingShape" mc:Ignorable="w14 w15 w16se wp14">
+  <w15:person w15:author="Joe Hilgard">
+    <w15:presenceInfo w15:providerId="None" w15:userId="Joe Hilgard"/>
+  </w15:person>
+</w15:people>
+</file>
+
 <file path=word/styles.xml><?xml version="1.0" encoding="utf-8"?>
-<w:styles xmlns:mc="http://schemas.openxmlformats.org/markup-compatibility/2006" xmlns:r="http://schemas.openxmlformats.org/officeDocument/2006/relationships" xmlns:w="http://schemas.openxmlformats.org/wordprocessingml/2006/main" xmlns:w14="http://schemas.microsoft.com/office/word/2010/wordml" mc:Ignorable="w14">
+<w:styles xmlns:mc="http://schemas.openxmlformats.org/markup-compatibility/2006" xmlns:r="http://schemas.openxmlformats.org/officeDocument/2006/relationships" xmlns:w="http://schemas.openxmlformats.org/wordprocessingml/2006/main" xmlns:w14="http://schemas.microsoft.com/office/word/2010/wordml" xmlns:w15="http://schemas.microsoft.com/office/word/2012/wordml" xmlns:w16se="http://schemas.microsoft.com/office/word/2015/wordml/symex" mc:Ignorable="w14 w15 w16se">
   <w:docDefaults>
     <w:rPrDefault>
       <w:rPr>
@@ -3369,448 +3901,378 @@
       </w:pPr>
     </w:pPrDefault>
   </w:docDefaults>
-  <w:latentStyles w:defLockedState="0" w:defUIPriority="99" w:defSemiHidden="1" w:defUnhideWhenUsed="1" w:defQFormat="0" w:count="267">
-    <w:lsdException w:name="Normal" w:semiHidden="0" w:uiPriority="0" w:unhideWhenUsed="0" w:qFormat="1"/>
-    <w:lsdException w:name="heading 1" w:semiHidden="0" w:uiPriority="9" w:unhideWhenUsed="0" w:qFormat="1"/>
-    <w:lsdException w:name="heading 2" w:uiPriority="9" w:qFormat="1"/>
-    <w:lsdException w:name="heading 3" w:uiPriority="9" w:qFormat="1"/>
-    <w:lsdException w:name="heading 4" w:uiPriority="9" w:qFormat="1"/>
-    <w:lsdException w:name="heading 5" w:uiPriority="9" w:qFormat="1"/>
-    <w:lsdException w:name="heading 6" w:uiPriority="9" w:qFormat="1"/>
-    <w:lsdException w:name="heading 7" w:uiPriority="9" w:qFormat="1"/>
-    <w:lsdException w:name="heading 8" w:uiPriority="9" w:qFormat="1"/>
-    <w:lsdException w:name="heading 9" w:uiPriority="9" w:qFormat="1"/>
-    <w:lsdException w:name="toc 1" w:uiPriority="39"/>
-    <w:lsdException w:name="toc 2" w:uiPriority="39"/>
-    <w:lsdException w:name="toc 3" w:uiPriority="39"/>
-    <w:lsdException w:name="toc 4" w:uiPriority="39"/>
-    <w:lsdException w:name="toc 5" w:uiPriority="39"/>
-    <w:lsdException w:name="toc 6" w:uiPriority="39"/>
-    <w:lsdException w:name="toc 7" w:uiPriority="39"/>
-    <w:lsdException w:name="toc 8" w:uiPriority="39"/>
-    <w:lsdException w:name="toc 9" w:uiPriority="39"/>
-    <w:lsdException w:name="caption" w:uiPriority="35" w:qFormat="1"/>
-    <w:lsdException w:name="Title" w:semiHidden="0" w:uiPriority="10" w:unhideWhenUsed="0" w:qFormat="1"/>
-    <w:lsdException w:name="Default Paragraph Font" w:uiPriority="1"/>
-    <w:lsdException w:name="Subtitle" w:semiHidden="0" w:uiPriority="11" w:unhideWhenUsed="0" w:qFormat="1"/>
-    <w:lsdException w:name="Strong" w:semiHidden="0" w:uiPriority="22" w:unhideWhenUsed="0" w:qFormat="1"/>
-    <w:lsdException w:name="Emphasis" w:semiHidden="0" w:uiPriority="20" w:unhideWhenUsed="0" w:qFormat="1"/>
-    <w:lsdException w:name="Table Grid" w:semiHidden="0" w:uiPriority="59" w:unhideWhenUsed="0"/>
-    <w:lsdException w:name="Placeholder Text" w:unhideWhenUsed="0"/>
-    <w:lsdException w:name="No Spacing" w:semiHidden="0" w:uiPriority="1" w:unhideWhenUsed="0" w:qFormat="1"/>
-    <w:lsdException w:name="Light Shading" w:semiHidden="0" w:uiPriority="60" w:unhideWhenUsed="0"/>
-    <w:lsdException w:name="Light List" w:semiHidden="0" w:uiPriority="61" w:unhideWhenUsed="0"/>
-    <w:lsdException w:name="Light Grid" w:semiHidden="0" w:uiPriority="62" w:unhideWhenUsed="0"/>
-    <w:lsdException w:name="Medium Shading 1" w:semiHidden="0" w:uiPriority="63" w:unhideWhenUsed="0"/>
-    <w:lsdException w:name="Medium Shading 2" w:semiHidden="0" w:uiPriority="64" w:unhideWhenUsed="0"/>
-    <w:lsdException w:name="Medium List 1" w:semiHidden="0" w:uiPriority="65" w:unhideWhenUsed="0"/>
-    <w:lsdException w:name="Medium List 2" w:semiHidden="0" w:uiPriority="66" w:unhideWhenUsed="0"/>
-    <w:lsdException w:name="Medium Grid 1" w:semiHidden="0" w:uiPriority="67" w:unhideWhenUsed="0"/>
-    <w:lsdException w:name="Medium Grid 2" w:semiHidden="0" w:uiPriority="68" w:unhideWhenUsed="0"/>
-    <w:lsdException w:name="Medium Grid 3" w:semiHidden="0" w:uiPriority="69" w:unhideWhenUsed="0"/>
-    <w:lsdException w:name="Dark List" w:semiHidden="0" w:uiPriority="70" w:unhideWhenUsed="0"/>
-    <w:lsdException w:name="Colorful Shading" w:semiHidden="0" w:uiPriority="71" w:unhideWhenUsed="0"/>
-    <w:lsdException w:name="Colorful List" w:semiHidden="0" w:uiPriority="72" w:unhideWhenUsed="0"/>
-    <w:lsdException w:name="Colorful Grid" w:semiHidden="0" w:uiPriority="73" w:unhideWhenUsed="0"/>
-    <w:lsdException w:name="Light Shading Accent 1" w:semiHidden="0" w:uiPriority="60" w:unhideWhenUsed="0"/>
-    <w:lsdException w:name="Light List Accent 1" w:semiHidden="0" w:uiPriority="61" w:unhideWhenUsed="0"/>
-    <w:lsdException w:name="Light Grid Accent 1" w:semiHidden="0" w:uiPriority="62" w:unhideWhenUsed="0"/>
-    <w:lsdException w:name="Medium Shading 1 Accent 1" w:semiHidden="0" w:uiPriority="63" w:unhideWhenUsed="0"/>
-    <w:lsdException w:name="Medium Shading 2 Accent 1" w:semiHidden="0" w:uiPriority="64" w:unhideWhenUsed="0"/>
-    <w:lsdException w:name="Medium List 1 Accent 1" w:semiHidden="0" w:uiPriority="65" w:unhideWhenUsed="0"/>
-    <w:lsdException w:name="Revision" w:unhideWhenUsed="0"/>
-    <w:lsdException w:name="List Paragraph" w:semiHidden="0" w:uiPriority="34" w:unhideWhenUsed="0" w:qFormat="1"/>
-    <w:lsdException w:name="Quote" w:semiHidden="0" w:uiPriority="29" w:unhideWhenUsed="0" w:qFormat="1"/>
-    <w:lsdException w:name="Intense Quote" w:semiHidden="0" w:uiPriority="30" w:unhideWhenUsed="0" w:qFormat="1"/>
-    <w:lsdException w:name="Medium List 2 Accent 1" w:semiHidden="0" w:uiPriority="66" w:unhideWhenUsed="0"/>
-    <w:lsdException w:name="Medium Grid 1 Accent 1" w:semiHidden="0" w:uiPriority="67" w:unhideWhenUsed="0"/>
-    <w:lsdException w:name="Medium Grid 2 Accent 1" w:semiHidden="0" w:uiPriority="68" w:unhideWhenUsed="0"/>
-    <w:lsdException w:name="Medium Grid 3 Accent 1" w:semiHidden="0" w:uiPriority="69" w:unhideWhenUsed="0"/>
-    <w:lsdException w:name="Dark List Accent 1" w:semiHidden="0" w:uiPriority="70" w:unhideWhenUsed="0"/>
-    <w:lsdException w:name="Colorful Shading Accent 1" w:semiHidden="0" w:uiPriority="71" w:unhideWhenUsed="0"/>
-    <w:lsdException w:name="Colorful List Accent 1" w:semiHidden="0" w:uiPriority="72" w:unhideWhenUsed="0"/>
-    <w:lsdException w:name="Colorful Grid Accent 1" w:semiHidden="0" w:uiPriority="73" w:unhideWhenUsed="0"/>
-    <w:lsdException w:name="Light Shading Accent 2" w:semiHidden="0" w:uiPriority="60" w:unhideWhenUsed="0"/>
-    <w:lsdException w:name="Light List Accent 2" w:semiHidden="0" w:uiPriority="61" w:unhideWhenUsed="0"/>
-    <w:lsdException w:name="Light Grid Accent 2" w:semiHidden="0" w:uiPriority="62" w:unhideWhenUsed="0"/>
-    <w:lsdException w:name="Medium Shading 1 Accent 2" w:semiHidden="0" w:uiPriority="63" w:unhideWhenUsed="0"/>
-    <w:lsdException w:name="Medium Shading 2 Accent 2" w:semiHidden="0" w:uiPriority="64" w:unhideWhenUsed="0"/>
-    <w:lsdException w:name="Medium List 1 Accent 2" w:semiHidden="0" w:uiPriority="65" w:unhideWhenUsed="0"/>
-    <w:lsdException w:name="Medium List 2 Accent 2" w:semiHidden="0" w:uiPriority="66" w:unhideWhenUsed="0"/>
-    <w:lsdException w:name="Medium Grid 1 Accent 2" w:semiHidden="0" w:uiPriority="67" w:unhideWhenUsed="0"/>
-    <w:lsdException w:name="Medium Grid 2 Accent 2" w:semiHidden="0" w:uiPriority="68" w:unhideWhenUsed="0"/>
-    <w:lsdException w:name="Medium Grid 3 Accent 2" w:semiHidden="0" w:uiPriority="69" w:unhideWhenUsed="0"/>
-    <w:lsdException w:name="Dark List Accent 2" w:semiHidden="0" w:uiPriority="70" w:unhideWhenUsed="0"/>
-    <w:lsdException w:name="Colorful Shading Accent 2" w:semiHidden="0" w:uiPriority="71" w:unhideWhenUsed="0"/>
-    <w:lsdException w:name="Colorful List Accent 2" w:semiHidden="0" w:uiPriority="72" w:unhideWhenUsed="0"/>
-    <w:lsdException w:name="Colorful Grid Accent 2" w:semiHidden="0" w:uiPriority="73" w:unhideWhenUsed="0"/>
-    <w:lsdException w:name="Light Shading Accent 3" w:semiHidden="0" w:uiPriority="60" w:unhideWhenUsed="0"/>
-    <w:lsdException w:name="Light List Accent 3" w:semiHidden="0" w:uiPriority="61" w:unhideWhenUsed="0"/>
-    <w:lsdException w:name="Light Grid Accent 3" w:semiHidden="0" w:uiPriority="62" w:unhideWhenUsed="0"/>
-    <w:lsdException w:name="Medium Shading 1 Accent 3" w:semiHidden="0" w:uiPriority="63" w:unhideWhenUsed="0"/>
-    <w:lsdException w:name="Medium Shading 2 Accent 3" w:semiHidden="0" w:uiPriority="64" w:unhideWhenUsed="0"/>
-    <w:lsdException w:name="Medium List 1 Accent 3" w:semiHidden="0" w:uiPriority="65" w:unhideWhenUsed="0"/>
-    <w:lsdException w:name="Medium List 2 Accent 3" w:semiHidden="0" w:uiPriority="66" w:unhideWhenUsed="0"/>
-    <w:lsdException w:name="Medium Grid 1 Accent 3" w:semiHidden="0" w:uiPriority="67" w:unhideWhenUsed="0"/>
-    <w:lsdException w:name="Medium Grid 2 Accent 3" w:semiHidden="0" w:uiPriority="68" w:unhideWhenUsed="0"/>
-    <w:lsdException w:name="Medium Grid 3 Accent 3" w:semiHidden="0" w:uiPriority="69" w:unhideWhenUsed="0"/>
-    <w:lsdException w:name="Dark List Accent 3" w:semiHidden="0" w:uiPriority="70" w:unhideWhenUsed="0"/>
-    <w:lsdException w:name="Colorful Shading Accent 3" w:semiHidden="0" w:uiPriority="71" w:unhideWhenUsed="0"/>
-    <w:lsdException w:name="Colorful List Accent 3" w:semiHidden="0" w:uiPriority="72" w:unhideWhenUsed="0"/>
-    <w:lsdException w:name="Colorful Grid Accent 3" w:semiHidden="0" w:uiPriority="73" w:unhideWhenUsed="0"/>
-    <w:lsdException w:name="Light Shading Accent 4" w:semiHidden="0" w:uiPriority="60" w:unhideWhenUsed="0"/>
-    <w:lsdException w:name="Light List Accent 4" w:semiHidden="0" w:uiPriority="61" w:unhideWhenUsed="0"/>
-    <w:lsdException w:name="Light Grid Accent 4" w:semiHidden="0" w:uiPriority="62" w:unhideWhenUsed="0"/>
-    <w:lsdException w:name="Medium Shading 1 Accent 4" w:semiHidden="0" w:uiPriority="63" w:unhideWhenUsed="0"/>
-    <w:lsdException w:name="Medium Shading 2 Accent 4" w:semiHidden="0" w:uiPriority="64" w:unhideWhenUsed="0"/>
-    <w:lsdException w:name="Medium List 1 Accent 4" w:semiHidden="0" w:uiPriority="65" w:unhideWhenUsed="0"/>
-    <w:lsdException w:name="Medium List 2 Accent 4" w:semiHidden="0" w:uiPriority="66" w:unhideWhenUsed="0"/>
-    <w:lsdException w:name="Medium Grid 1 Accent 4" w:semiHidden="0" w:uiPriority="67" w:unhideWhenUsed="0"/>
-    <w:lsdException w:name="Medium Grid 2 Accent 4" w:semiHidden="0" w:uiPriority="68" w:unhideWhenUsed="0"/>
-    <w:lsdException w:name="Medium Grid 3 Accent 4" w:semiHidden="0" w:uiPriority="69" w:unhideWhenUsed="0"/>
-    <w:lsdException w:name="Dark List Accent 4" w:semiHidden="0" w:uiPriority="70" w:unhideWhenUsed="0"/>
-    <w:lsdException w:name="Colorful Shading Accent 4" w:semiHidden="0" w:uiPriority="71" w:unhideWhenUsed="0"/>
-    <w:lsdException w:name="Colorful List Accent 4" w:semiHidden="0" w:uiPriority="72" w:unhideWhenUsed="0"/>
-    <w:lsdException w:name="Colorful Grid Accent 4" w:semiHidden="0" w:uiPriority="73" w:unhideWhenUsed="0"/>
-    <w:lsdException w:name="Light Shading Accent 5" w:semiHidden="0" w:uiPriority="60" w:unhideWhenUsed="0"/>
-    <w:lsdException w:name="Light List Accent 5" w:semiHidden="0" w:uiPriority="61" w:unhideWhenUsed="0"/>
-    <w:lsdException w:name="Light Grid Accent 5" w:semiHidden="0" w:uiPriority="62" w:unhideWhenUsed="0"/>
-    <w:lsdException w:name="Medium Shading 1 Accent 5" w:semiHidden="0" w:uiPriority="63" w:unhideWhenUsed="0"/>
-    <w:lsdException w:name="Medium Shading 2 Accent 5" w:semiHidden="0" w:uiPriority="64" w:unhideWhenUsed="0"/>
-    <w:lsdException w:name="Medium List 1 Accent 5" w:semiHidden="0" w:uiPriority="65" w:unhideWhenUsed="0"/>
-    <w:lsdException w:name="Medium List 2 Accent 5" w:semiHidden="0" w:uiPriority="66" w:unhideWhenUsed="0"/>
-    <w:lsdException w:name="Medium Grid 1 Accent 5" w:semiHidden="0" w:uiPriority="67" w:unhideWhenUsed="0"/>
-    <w:lsdException w:name="Medium Grid 2 Accent 5" w:semiHidden="0" w:uiPriority="68" w:unhideWhenUsed="0"/>
-    <w:lsdException w:name="Medium Grid 3 Accent 5" w:semiHidden="0" w:uiPriority="69" w:unhideWhenUsed="0"/>
-    <w:lsdException w:name="Dark List Accent 5" w:semiHidden="0" w:uiPriority="70" w:unhideWhenUsed="0"/>
-    <w:lsdException w:name="Colorful Shading Accent 5" w:semiHidden="0" w:uiPriority="71" w:unhideWhenUsed="0"/>
-    <w:lsdException w:name="Colorful List Accent 5" w:semiHidden="0" w:uiPriority="72" w:unhideWhenUsed="0"/>
-    <w:lsdException w:name="Colorful Grid Accent 5" w:semiHidden="0" w:uiPriority="73" w:unhideWhenUsed="0"/>
-    <w:lsdException w:name="Light Shading Accent 6" w:semiHidden="0" w:uiPriority="60" w:unhideWhenUsed="0"/>
-    <w:lsdException w:name="Light List Accent 6" w:semiHidden="0" w:uiPriority="61" w:unhideWhenUsed="0"/>
-    <w:lsdException w:name="Light Grid Accent 6" w:semiHidden="0" w:uiPriority="62" w:unhideWhenUsed="0"/>
-    <w:lsdException w:name="Medium Shading 1 Accent 6" w:semiHidden="0" w:uiPriority="63" w:unhideWhenUsed="0"/>
-    <w:lsdException w:name="Medium Shading 2 Accent 6" w:semiHidden="0" w:uiPriority="64" w:unhideWhenUsed="0"/>
-    <w:lsdException w:name="Medium List 1 Accent 6" w:semiHidden="0" w:uiPriority="65" w:unhideWhenUsed="0"/>
-    <w:lsdException w:name="Medium List 2 Accent 6" w:semiHidden="0" w:uiPriority="66" w:unhideWhenUsed="0"/>
-    <w:lsdException w:name="Medium Grid 1 Accent 6" w:semiHidden="0" w:uiPriority="67" w:unhideWhenUsed="0"/>
-    <w:lsdException w:name="Medium Grid 2 Accent 6" w:semiHidden="0" w:uiPriority="68" w:unhideWhenUsed="0"/>
-    <w:lsdException w:name="Medium Grid 3 Accent 6" w:semiHidden="0" w:uiPriority="69" w:unhideWhenUsed="0"/>
-    <w:lsdException w:name="Dark List Accent 6" w:semiHidden="0" w:uiPriority="70" w:unhideWhenUsed="0"/>
-    <w:lsdException w:name="Colorful Shading Accent 6" w:semiHidden="0" w:uiPriority="71" w:unhideWhenUsed="0"/>
-    <w:lsdException w:name="Colorful List Accent 6" w:semiHidden="0" w:uiPriority="72" w:unhideWhenUsed="0"/>
-    <w:lsdException w:name="Colorful Grid Accent 6" w:semiHidden="0" w:uiPriority="73" w:unhideWhenUsed="0"/>
-    <w:lsdException w:name="Subtle Emphasis" w:semiHidden="0" w:uiPriority="19" w:unhideWhenUsed="0" w:qFormat="1"/>
-    <w:lsdException w:name="Intense Emphasis" w:semiHidden="0" w:uiPriority="21" w:unhideWhenUsed="0" w:qFormat="1"/>
-    <w:lsdException w:name="Subtle Reference" w:semiHidden="0" w:uiPriority="31" w:unhideWhenUsed="0" w:qFormat="1"/>
-    <w:lsdException w:name="Intense Reference" w:semiHidden="0" w:uiPriority="32" w:unhideWhenUsed="0" w:qFormat="1"/>
-    <w:lsdException w:name="Book Title" w:semiHidden="0" w:uiPriority="33" w:unhideWhenUsed="0" w:qFormat="1"/>
-    <w:lsdException w:name="Bibliography" w:uiPriority="37"/>
-    <w:lsdException w:name="TOC Heading" w:uiPriority="39" w:qFormat="1"/>
-  </w:latentStyles>
-  <w:style w:type="paragraph" w:default="1" w:styleId="Normal">
-    <w:name w:val="Normal"/>
-    <w:qFormat/>
-    <w:rsid w:val="0080214C"/>
-    <w:rPr>
-      <w:rFonts w:ascii="Times New Roman" w:hAnsi="Times New Roman"/>
-      <w:sz w:val="24"/>
-    </w:rPr>
-  </w:style>
-  <w:style w:type="character" w:default="1" w:styleId="DefaultParagraphFont">
-    <w:name w:val="Default Paragraph Font"/>
-    <w:uiPriority w:val="1"/>
-    <w:semiHidden/>
-    <w:unhideWhenUsed/>
-  </w:style>
-  <w:style w:type="table" w:default="1" w:styleId="TableNormal">
-    <w:name w:val="Normal Table"/>
-    <w:uiPriority w:val="99"/>
-    <w:semiHidden/>
-    <w:unhideWhenUsed/>
-    <w:tblPr>
-      <w:tblInd w:w="0" w:type="dxa"/>
-      <w:tblCellMar>
-        <w:top w:w="0" w:type="dxa"/>
-        <w:left w:w="108" w:type="dxa"/>
-        <w:bottom w:w="0" w:type="dxa"/>
-        <w:right w:w="108" w:type="dxa"/>
-      </w:tblCellMar>
-    </w:tblPr>
-  </w:style>
-  <w:style w:type="numbering" w:default="1" w:styleId="NoList">
-    <w:name w:val="No List"/>
-    <w:uiPriority w:val="99"/>
-    <w:semiHidden/>
-    <w:unhideWhenUsed/>
-  </w:style>
-  <w:style w:type="paragraph" w:styleId="ListParagraph">
-    <w:name w:val="List Paragraph"/>
-    <w:basedOn w:val="Normal"/>
-    <w:uiPriority w:val="34"/>
-    <w:qFormat/>
-    <w:rsid w:val="00090671"/>
-    <w:pPr>
-      <w:ind w:left="720"/>
-      <w:contextualSpacing/>
-    </w:pPr>
-  </w:style>
-  <w:style w:type="character" w:styleId="CommentReference">
-    <w:name w:val="annotation reference"/>
-    <w:basedOn w:val="DefaultParagraphFont"/>
-    <w:uiPriority w:val="99"/>
-    <w:semiHidden/>
-    <w:unhideWhenUsed/>
-    <w:rsid w:val="0053569B"/>
-    <w:rPr>
-      <w:sz w:val="16"/>
-      <w:szCs w:val="16"/>
-    </w:rPr>
-  </w:style>
-  <w:style w:type="paragraph" w:styleId="CommentText">
-    <w:name w:val="annotation text"/>
-    <w:basedOn w:val="Normal"/>
-    <w:link w:val="CommentTextChar"/>
-    <w:uiPriority w:val="99"/>
-    <w:semiHidden/>
-    <w:unhideWhenUsed/>
-    <w:rsid w:val="0053569B"/>
-    <w:pPr>
-      <w:spacing w:line="240" w:lineRule="auto"/>
-    </w:pPr>
-    <w:rPr>
-      <w:sz w:val="20"/>
-      <w:szCs w:val="20"/>
-    </w:rPr>
-  </w:style>
-  <w:style w:type="character" w:customStyle="1" w:styleId="CommentTextChar">
-    <w:name w:val="Comment Text Char"/>
-    <w:basedOn w:val="DefaultParagraphFont"/>
-    <w:link w:val="CommentText"/>
-    <w:uiPriority w:val="99"/>
-    <w:semiHidden/>
-    <w:rsid w:val="0053569B"/>
-    <w:rPr>
-      <w:sz w:val="20"/>
-      <w:szCs w:val="20"/>
-    </w:rPr>
-  </w:style>
-  <w:style w:type="paragraph" w:styleId="CommentSubject">
-    <w:name w:val="annotation subject"/>
-    <w:basedOn w:val="CommentText"/>
-    <w:next w:val="CommentText"/>
-    <w:link w:val="CommentSubjectChar"/>
-    <w:uiPriority w:val="99"/>
-    <w:semiHidden/>
-    <w:unhideWhenUsed/>
-    <w:rsid w:val="0053569B"/>
-    <w:rPr>
-      <w:b/>
-      <w:bCs/>
-    </w:rPr>
-  </w:style>
-  <w:style w:type="character" w:customStyle="1" w:styleId="CommentSubjectChar">
-    <w:name w:val="Comment Subject Char"/>
-    <w:basedOn w:val="CommentTextChar"/>
-    <w:link w:val="CommentSubject"/>
-    <w:uiPriority w:val="99"/>
-    <w:semiHidden/>
-    <w:rsid w:val="0053569B"/>
-    <w:rPr>
-      <w:b/>
-      <w:bCs/>
-      <w:sz w:val="20"/>
-      <w:szCs w:val="20"/>
-    </w:rPr>
-  </w:style>
-  <w:style w:type="paragraph" w:styleId="BalloonText">
-    <w:name w:val="Balloon Text"/>
-    <w:basedOn w:val="Normal"/>
-    <w:link w:val="BalloonTextChar"/>
-    <w:uiPriority w:val="99"/>
-    <w:semiHidden/>
-    <w:unhideWhenUsed/>
-    <w:rsid w:val="0053569B"/>
-    <w:pPr>
-      <w:spacing w:after="0" w:line="240" w:lineRule="auto"/>
-    </w:pPr>
-    <w:rPr>
-      <w:rFonts w:ascii="Segoe UI" w:hAnsi="Segoe UI" w:cs="Segoe UI"/>
-      <w:sz w:val="18"/>
-      <w:szCs w:val="18"/>
-    </w:rPr>
-  </w:style>
-  <w:style w:type="character" w:customStyle="1" w:styleId="BalloonTextChar">
-    <w:name w:val="Balloon Text Char"/>
-    <w:basedOn w:val="DefaultParagraphFont"/>
-    <w:link w:val="BalloonText"/>
-    <w:uiPriority w:val="99"/>
-    <w:semiHidden/>
-    <w:rsid w:val="0053569B"/>
-    <w:rPr>
-      <w:rFonts w:ascii="Segoe UI" w:hAnsi="Segoe UI" w:cs="Segoe UI"/>
-      <w:sz w:val="18"/>
-      <w:szCs w:val="18"/>
-    </w:rPr>
-  </w:style>
-</w:styles>
-</file>
-
-<file path=word/stylesWithEffects.xml><?xml version="1.0" encoding="utf-8"?>
-<w:styles xmlns:wpc="http://schemas.microsoft.com/office/word/2010/wordprocessingCanvas" xmlns:mc="http://schemas.openxmlformats.org/markup-compatibility/2006" xmlns:o="urn:schemas-microsoft-com:office:office" xmlns:r="http://schemas.openxmlformats.org/officeDocument/2006/relationships" xmlns:m="http://schemas.openxmlformats.org/officeDocument/2006/math" xmlns:v="urn:schemas-microsoft-com:vml" xmlns:wp14="http://schemas.microsoft.com/office/word/2010/wordprocessingDrawing" xmlns:wp="http://schemas.openxmlformats.org/drawingml/2006/wordprocessingDrawing" xmlns:w10="urn:schemas-microsoft-com:office:word" xmlns:w="http://schemas.openxmlformats.org/wordprocessingml/2006/main" xmlns:w14="http://schemas.microsoft.com/office/word/2010/wordml" xmlns:wpg="http://schemas.microsoft.com/office/word/2010/wordprocessingGroup" xmlns:wpi="http://schemas.microsoft.com/office/word/2010/wordprocessingInk" xmlns:wne="http://schemas.microsoft.com/office/word/2006/wordml" xmlns:wps="http://schemas.microsoft.com/office/word/2010/wordprocessingShape" mc:Ignorable="w14 wp14">
-  <w:docDefaults>
-    <w:rPrDefault>
-      <w:rPr>
-        <w:rFonts w:asciiTheme="minorHAnsi" w:eastAsiaTheme="minorHAnsi" w:hAnsiTheme="minorHAnsi" w:cstheme="minorBidi"/>
-        <w:sz w:val="22"/>
-        <w:szCs w:val="22"/>
-        <w:lang w:val="en-US" w:eastAsia="en-US" w:bidi="ar-SA"/>
-      </w:rPr>
-    </w:rPrDefault>
-    <w:pPrDefault>
-      <w:pPr>
-        <w:spacing w:after="200" w:line="276" w:lineRule="auto"/>
-      </w:pPr>
-    </w:pPrDefault>
-  </w:docDefaults>
-  <w:latentStyles w:defLockedState="0" w:defUIPriority="99" w:defSemiHidden="1" w:defUnhideWhenUsed="1" w:defQFormat="0" w:count="267">
-    <w:lsdException w:name="Normal" w:semiHidden="0" w:uiPriority="0" w:unhideWhenUsed="0" w:qFormat="1"/>
-    <w:lsdException w:name="heading 1" w:semiHidden="0" w:uiPriority="9" w:unhideWhenUsed="0" w:qFormat="1"/>
-    <w:lsdException w:name="heading 2" w:uiPriority="9" w:qFormat="1"/>
-    <w:lsdException w:name="heading 3" w:uiPriority="9" w:qFormat="1"/>
-    <w:lsdException w:name="heading 4" w:uiPriority="9" w:qFormat="1"/>
-    <w:lsdException w:name="heading 5" w:uiPriority="9" w:qFormat="1"/>
-    <w:lsdException w:name="heading 6" w:uiPriority="9" w:qFormat="1"/>
-    <w:lsdException w:name="heading 7" w:uiPriority="9" w:qFormat="1"/>
-    <w:lsdException w:name="heading 8" w:uiPriority="9" w:qFormat="1"/>
-    <w:lsdException w:name="heading 9" w:uiPriority="9" w:qFormat="1"/>
-    <w:lsdException w:name="toc 1" w:uiPriority="39"/>
-    <w:lsdException w:name="toc 2" w:uiPriority="39"/>
-    <w:lsdException w:name="toc 3" w:uiPriority="39"/>
-    <w:lsdException w:name="toc 4" w:uiPriority="39"/>
-    <w:lsdException w:name="toc 5" w:uiPriority="39"/>
-    <w:lsdException w:name="toc 6" w:uiPriority="39"/>
-    <w:lsdException w:name="toc 7" w:uiPriority="39"/>
-    <w:lsdException w:name="toc 8" w:uiPriority="39"/>
-    <w:lsdException w:name="toc 9" w:uiPriority="39"/>
-    <w:lsdException w:name="caption" w:uiPriority="35" w:qFormat="1"/>
-    <w:lsdException w:name="Title" w:semiHidden="0" w:uiPriority="10" w:unhideWhenUsed="0" w:qFormat="1"/>
-    <w:lsdException w:name="Default Paragraph Font" w:uiPriority="1"/>
-    <w:lsdException w:name="Subtitle" w:semiHidden="0" w:uiPriority="11" w:unhideWhenUsed="0" w:qFormat="1"/>
-    <w:lsdException w:name="Strong" w:semiHidden="0" w:uiPriority="22" w:unhideWhenUsed="0" w:qFormat="1"/>
-    <w:lsdException w:name="Emphasis" w:semiHidden="0" w:uiPriority="20" w:unhideWhenUsed="0" w:qFormat="1"/>
-    <w:lsdException w:name="Table Grid" w:semiHidden="0" w:uiPriority="59" w:unhideWhenUsed="0"/>
-    <w:lsdException w:name="Placeholder Text" w:unhideWhenUsed="0"/>
-    <w:lsdException w:name="No Spacing" w:semiHidden="0" w:uiPriority="1" w:unhideWhenUsed="0" w:qFormat="1"/>
-    <w:lsdException w:name="Light Shading" w:semiHidden="0" w:uiPriority="60" w:unhideWhenUsed="0"/>
-    <w:lsdException w:name="Light List" w:semiHidden="0" w:uiPriority="61" w:unhideWhenUsed="0"/>
-    <w:lsdException w:name="Light Grid" w:semiHidden="0" w:uiPriority="62" w:unhideWhenUsed="0"/>
-    <w:lsdException w:name="Medium Shading 1" w:semiHidden="0" w:uiPriority="63" w:unhideWhenUsed="0"/>
-    <w:lsdException w:name="Medium Shading 2" w:semiHidden="0" w:uiPriority="64" w:unhideWhenUsed="0"/>
-    <w:lsdException w:name="Medium List 1" w:semiHidden="0" w:uiPriority="65" w:unhideWhenUsed="0"/>
-    <w:lsdException w:name="Medium List 2" w:semiHidden="0" w:uiPriority="66" w:unhideWhenUsed="0"/>
-    <w:lsdException w:name="Medium Grid 1" w:semiHidden="0" w:uiPriority="67" w:unhideWhenUsed="0"/>
-    <w:lsdException w:name="Medium Grid 2" w:semiHidden="0" w:uiPriority="68" w:unhideWhenUsed="0"/>
-    <w:lsdException w:name="Medium Grid 3" w:semiHidden="0" w:uiPriority="69" w:unhideWhenUsed="0"/>
-    <w:lsdException w:name="Dark List" w:semiHidden="0" w:uiPriority="70" w:unhideWhenUsed="0"/>
-    <w:lsdException w:name="Colorful Shading" w:semiHidden="0" w:uiPriority="71" w:unhideWhenUsed="0"/>
-    <w:lsdException w:name="Colorful List" w:semiHidden="0" w:uiPriority="72" w:unhideWhenUsed="0"/>
-    <w:lsdException w:name="Colorful Grid" w:semiHidden="0" w:uiPriority="73" w:unhideWhenUsed="0"/>
-    <w:lsdException w:name="Light Shading Accent 1" w:semiHidden="0" w:uiPriority="60" w:unhideWhenUsed="0"/>
-    <w:lsdException w:name="Light List Accent 1" w:semiHidden="0" w:uiPriority="61" w:unhideWhenUsed="0"/>
-    <w:lsdException w:name="Light Grid Accent 1" w:semiHidden="0" w:uiPriority="62" w:unhideWhenUsed="0"/>
-    <w:lsdException w:name="Medium Shading 1 Accent 1" w:semiHidden="0" w:uiPriority="63" w:unhideWhenUsed="0"/>
-    <w:lsdException w:name="Medium Shading 2 Accent 1" w:semiHidden="0" w:uiPriority="64" w:unhideWhenUsed="0"/>
-    <w:lsdException w:name="Medium List 1 Accent 1" w:semiHidden="0" w:uiPriority="65" w:unhideWhenUsed="0"/>
-    <w:lsdException w:name="Revision" w:unhideWhenUsed="0"/>
-    <w:lsdException w:name="List Paragraph" w:semiHidden="0" w:uiPriority="34" w:unhideWhenUsed="0" w:qFormat="1"/>
-    <w:lsdException w:name="Quote" w:semiHidden="0" w:uiPriority="29" w:unhideWhenUsed="0" w:qFormat="1"/>
-    <w:lsdException w:name="Intense Quote" w:semiHidden="0" w:uiPriority="30" w:unhideWhenUsed="0" w:qFormat="1"/>
-    <w:lsdException w:name="Medium List 2 Accent 1" w:semiHidden="0" w:uiPriority="66" w:unhideWhenUsed="0"/>
-    <w:lsdException w:name="Medium Grid 1 Accent 1" w:semiHidden="0" w:uiPriority="67" w:unhideWhenUsed="0"/>
-    <w:lsdException w:name="Medium Grid 2 Accent 1" w:semiHidden="0" w:uiPriority="68" w:unhideWhenUsed="0"/>
-    <w:lsdException w:name="Medium Grid 3 Accent 1" w:semiHidden="0" w:uiPriority="69" w:unhideWhenUsed="0"/>
-    <w:lsdException w:name="Dark List Accent 1" w:semiHidden="0" w:uiPriority="70" w:unhideWhenUsed="0"/>
-    <w:lsdException w:name="Colorful Shading Accent 1" w:semiHidden="0" w:uiPriority="71" w:unhideWhenUsed="0"/>
-    <w:lsdException w:name="Colorful List Accent 1" w:semiHidden="0" w:uiPriority="72" w:unhideWhenUsed="0"/>
-    <w:lsdException w:name="Colorful Grid Accent 1" w:semiHidden="0" w:uiPriority="73" w:unhideWhenUsed="0"/>
-    <w:lsdException w:name="Light Shading Accent 2" w:semiHidden="0" w:uiPriority="60" w:unhideWhenUsed="0"/>
-    <w:lsdException w:name="Light List Accent 2" w:semiHidden="0" w:uiPriority="61" w:unhideWhenUsed="0"/>
-    <w:lsdException w:name="Light Grid Accent 2" w:semiHidden="0" w:uiPriority="62" w:unhideWhenUsed="0"/>
-    <w:lsdException w:name="Medium Shading 1 Accent 2" w:semiHidden="0" w:uiPriority="63" w:unhideWhenUsed="0"/>
-    <w:lsdException w:name="Medium Shading 2 Accent 2" w:semiHidden="0" w:uiPriority="64" w:unhideWhenUsed="0"/>
-    <w:lsdException w:name="Medium List 1 Accent 2" w:semiHidden="0" w:uiPriority="65" w:unhideWhenUsed="0"/>
-    <w:lsdException w:name="Medium List 2 Accent 2" w:semiHidden="0" w:uiPriority="66" w:unhideWhenUsed="0"/>
-    <w:lsdException w:name="Medium Grid 1 Accent 2" w:semiHidden="0" w:uiPriority="67" w:unhideWhenUsed="0"/>
-    <w:lsdException w:name="Medium Grid 2 Accent 2" w:semiHidden="0" w:uiPriority="68" w:unhideWhenUsed="0"/>
-    <w:lsdException w:name="Medium Grid 3 Accent 2" w:semiHidden="0" w:uiPriority="69" w:unhideWhenUsed="0"/>
-    <w:lsdException w:name="Dark List Accent 2" w:semiHidden="0" w:uiPriority="70" w:unhideWhenUsed="0"/>
-    <w:lsdException w:name="Colorful Shading Accent 2" w:semiHidden="0" w:uiPriority="71" w:unhideWhenUsed="0"/>
-    <w:lsdException w:name="Colorful List Accent 2" w:semiHidden="0" w:uiPriority="72" w:unhideWhenUsed="0"/>
-    <w:lsdException w:name="Colorful Grid Accent 2" w:semiHidden="0" w:uiPriority="73" w:unhideWhenUsed="0"/>
-    <w:lsdException w:name="Light Shading Accent 3" w:semiHidden="0" w:uiPriority="60" w:unhideWhenUsed="0"/>
-    <w:lsdException w:name="Light List Accent 3" w:semiHidden="0" w:uiPriority="61" w:unhideWhenUsed="0"/>
-    <w:lsdException w:name="Light Grid Accent 3" w:semiHidden="0" w:uiPriority="62" w:unhideWhenUsed="0"/>
-    <w:lsdException w:name="Medium Shading 1 Accent 3" w:semiHidden="0" w:uiPriority="63" w:unhideWhenUsed="0"/>
-    <w:lsdException w:name="Medium Shading 2 Accent 3" w:semiHidden="0" w:uiPriority="64" w:unhideWhenUsed="0"/>
-    <w:lsdException w:name="Medium List 1 Accent 3" w:semiHidden="0" w:uiPriority="65" w:unhideWhenUsed="0"/>
-    <w:lsdException w:name="Medium List 2 Accent 3" w:semiHidden="0" w:uiPriority="66" w:unhideWhenUsed="0"/>
-    <w:lsdException w:name="Medium Grid 1 Accent 3" w:semiHidden="0" w:uiPriority="67" w:unhideWhenUsed="0"/>
-    <w:lsdException w:name="Medium Grid 2 Accent 3" w:semiHidden="0" w:uiPriority="68" w:unhideWhenUsed="0"/>
-    <w:lsdException w:name="Medium Grid 3 Accent 3" w:semiHidden="0" w:uiPriority="69" w:unhideWhenUsed="0"/>
-    <w:lsdException w:name="Dark List Accent 3" w:semiHidden="0" w:uiPriority="70" w:unhideWhenUsed="0"/>
-    <w:lsdException w:name="Colorful Shading Accent 3" w:semiHidden="0" w:uiPriority="71" w:unhideWhenUsed="0"/>
-    <w:lsdException w:name="Colorful List Accent 3" w:semiHidden="0" w:uiPriority="72" w:unhideWhenUsed="0"/>
-    <w:lsdException w:name="Colorful Grid Accent 3" w:semiHidden="0" w:uiPriority="73" w:unhideWhenUsed="0"/>
-    <w:lsdException w:name="Light Shading Accent 4" w:semiHidden="0" w:uiPriority="60" w:unhideWhenUsed="0"/>
-    <w:lsdException w:name="Light List Accent 4" w:semiHidden="0" w:uiPriority="61" w:unhideWhenUsed="0"/>
-    <w:lsdException w:name="Light Grid Accent 4" w:semiHidden="0" w:uiPriority="62" w:unhideWhenUsed="0"/>
-    <w:lsdException w:name="Medium Shading 1 Accent 4" w:semiHidden="0" w:uiPriority="63" w:unhideWhenUsed="0"/>
-    <w:lsdException w:name="Medium Shading 2 Accent 4" w:semiHidden="0" w:uiPriority="64" w:unhideWhenUsed="0"/>
-    <w:lsdException w:name="Medium List 1 Accent 4" w:semiHidden="0" w:uiPriority="65" w:unhideWhenUsed="0"/>
-    <w:lsdException w:name="Medium List 2 Accent 4" w:semiHidden="0" w:uiPriority="66" w:unhideWhenUsed="0"/>
-    <w:lsdException w:name="Medium Grid 1 Accent 4" w:semiHidden="0" w:uiPriority="67" w:unhideWhenUsed="0"/>
-    <w:lsdException w:name="Medium Grid 2 Accent 4" w:semiHidden="0" w:uiPriority="68" w:unhideWhenUsed="0"/>
-    <w:lsdException w:name="Medium Grid 3 Accent 4" w:semiHidden="0" w:uiPriority="69" w:unhideWhenUsed="0"/>
-    <w:lsdException w:name="Dark List Accent 4" w:semiHidden="0" w:uiPriority="70" w:unhideWhenUsed="0"/>
-    <w:lsdException w:name="Colorful Shading Accent 4" w:semiHidden="0" w:uiPriority="71" w:unhideWhenUsed="0"/>
-    <w:lsdException w:name="Colorful List Accent 4" w:semiHidden="0" w:uiPriority="72" w:unhideWhenUsed="0"/>
-    <w:lsdException w:name="Colorful Grid Accent 4" w:semiHidden="0" w:uiPriority="73" w:unhideWhenUsed="0"/>
-    <w:lsdException w:name="Light Shading Accent 5" w:semiHidden="0" w:uiPriority="60" w:unhideWhenUsed="0"/>
-    <w:lsdException w:name="Light List Accent 5" w:semiHidden="0" w:uiPriority="61" w:unhideWhenUsed="0"/>
-    <w:lsdException w:name="Light Grid Accent 5" w:semiHidden="0" w:uiPriority="62" w:unhideWhenUsed="0"/>
-    <w:lsdException w:name="Medium Shading 1 Accent 5" w:semiHidden="0" w:uiPriority="63" w:unhideWhenUsed="0"/>
-    <w:lsdException w:name="Medium Shading 2 Accent 5" w:semiHidden="0" w:uiPriority="64" w:unhideWhenUsed="0"/>
-    <w:lsdException w:name="Medium List 1 Accent 5" w:semiHidden="0" w:uiPriority="65" w:unhideWhenUsed="0"/>
-    <w:lsdException w:name="Medium List 2 Accent 5" w:semiHidden="0" w:uiPriority="66" w:unhideWhenUsed="0"/>
-    <w:lsdException w:name="Medium Grid 1 Accent 5" w:semiHidden="0" w:uiPriority="67" w:unhideWhenUsed="0"/>
-    <w:lsdException w:name="Medium Grid 2 Accent 5" w:semiHidden="0" w:uiPriority="68" w:unhideWhenUsed="0"/>
-    <w:lsdException w:name="Medium Grid 3 Accent 5" w:semiHidden="0" w:uiPriority="69" w:unhideWhenUsed="0"/>
-    <w:lsdException w:name="Dark List Accent 5" w:semiHidden="0" w:uiPriority="70" w:unhideWhenUsed="0"/>
-    <w:lsdException w:name="Colorful Shading Accent 5" w:semiHidden="0" w:uiPriority="71" w:unhideWhenUsed="0"/>
-    <w:lsdException w:name="Colorful List Accent 5" w:semiHidden="0" w:uiPriority="72" w:unhideWhenUsed="0"/>
-    <w:lsdException w:name="Colorful Grid Accent 5" w:semiHidden="0" w:uiPriority="73" w:unhideWhenUsed="0"/>
-    <w:lsdException w:name="Light Shading Accent 6" w:semiHidden="0" w:uiPriority="60" w:unhideWhenUsed="0"/>
-    <w:lsdException w:name="Light List Accent 6" w:semiHidden="0" w:uiPriority="61" w:unhideWhenUsed="0"/>
-    <w:lsdException w:name="Light Grid Accent 6" w:semiHidden="0" w:uiPriority="62" w:unhideWhenUsed="0"/>
-    <w:lsdException w:name="Medium Shading 1 Accent 6" w:semiHidden="0" w:uiPriority="63" w:unhideWhenUsed="0"/>
-    <w:lsdException w:name="Medium Shading 2 Accent 6" w:semiHidden="0" w:uiPriority="64" w:unhideWhenUsed="0"/>
-    <w:lsdException w:name="Medium List 1 Accent 6" w:semiHidden="0" w:uiPriority="65" w:unhideWhenUsed="0"/>
-    <w:lsdException w:name="Medium List 2 Accent 6" w:semiHidden="0" w:uiPriority="66" w:unhideWhenUsed="0"/>
-    <w:lsdException w:name="Medium Grid 1 Accent 6" w:semiHidden="0" w:uiPriority="67" w:unhideWhenUsed="0"/>
-    <w:lsdException w:name="Medium Grid 2 Accent 6" w:semiHidden="0" w:uiPriority="68" w:unhideWhenUsed="0"/>
-    <w:lsdException w:name="Medium Grid 3 Accent 6" w:semiHidden="0" w:uiPriority="69" w:unhideWhenUsed="0"/>
-    <w:lsdException w:name="Dark List Accent 6" w:semiHidden="0" w:uiPriority="70" w:unhideWhenUsed="0"/>
-    <w:lsdException w:name="Colorful Shading Accent 6" w:semiHidden="0" w:uiPriority="71" w:unhideWhenUsed="0"/>
-    <w:lsdException w:name="Colorful List Accent 6" w:semiHidden="0" w:uiPriority="72" w:unhideWhenUsed="0"/>
-    <w:lsdException w:name="Colorful Grid Accent 6" w:semiHidden="0" w:uiPriority="73" w:unhideWhenUsed="0"/>
-    <w:lsdException w:name="Subtle Emphasis" w:semiHidden="0" w:uiPriority="19" w:unhideWhenUsed="0" w:qFormat="1"/>
-    <w:lsdException w:name="Intense Emphasis" w:semiHidden="0" w:uiPriority="21" w:unhideWhenUsed="0" w:qFormat="1"/>
-    <w:lsdException w:name="Subtle Reference" w:semiHidden="0" w:uiPriority="31" w:unhideWhenUsed="0" w:qFormat="1"/>
-    <w:lsdException w:name="Intense Reference" w:semiHidden="0" w:uiPriority="32" w:unhideWhenUsed="0" w:qFormat="1"/>
-    <w:lsdException w:name="Book Title" w:semiHidden="0" w:uiPriority="33" w:unhideWhenUsed="0" w:qFormat="1"/>
-    <w:lsdException w:name="Bibliography" w:uiPriority="37"/>
-    <w:lsdException w:name="TOC Heading" w:uiPriority="39" w:qFormat="1"/>
+  <w:latentStyles w:defLockedState="0" w:defUIPriority="99" w:defSemiHidden="0" w:defUnhideWhenUsed="0" w:defQFormat="0" w:count="371">
+    <w:lsdException w:name="Normal" w:uiPriority="0" w:qFormat="1"/>
+    <w:lsdException w:name="heading 1" w:uiPriority="9" w:qFormat="1"/>
+    <w:lsdException w:name="heading 2" w:semiHidden="1" w:uiPriority="9" w:unhideWhenUsed="1" w:qFormat="1"/>
+    <w:lsdException w:name="heading 3" w:semiHidden="1" w:uiPriority="9" w:unhideWhenUsed="1" w:qFormat="1"/>
+    <w:lsdException w:name="heading 4" w:semiHidden="1" w:uiPriority="9" w:unhideWhenUsed="1" w:qFormat="1"/>
+    <w:lsdException w:name="heading 5" w:semiHidden="1" w:uiPriority="9" w:unhideWhenUsed="1" w:qFormat="1"/>
+    <w:lsdException w:name="heading 6" w:semiHidden="1" w:uiPriority="9" w:unhideWhenUsed="1" w:qFormat="1"/>
+    <w:lsdException w:name="heading 7" w:semiHidden="1" w:uiPriority="9" w:unhideWhenUsed="1" w:qFormat="1"/>
+    <w:lsdException w:name="heading 8" w:semiHidden="1" w:uiPriority="9" w:unhideWhenUsed="1" w:qFormat="1"/>
+    <w:lsdException w:name="heading 9" w:semiHidden="1" w:uiPriority="9" w:unhideWhenUsed="1" w:qFormat="1"/>
+    <w:lsdException w:name="index 1" w:semiHidden="1" w:unhideWhenUsed="1"/>
+    <w:lsdException w:name="index 2" w:semiHidden="1" w:unhideWhenUsed="1"/>
+    <w:lsdException w:name="index 3" w:semiHidden="1" w:unhideWhenUsed="1"/>
+    <w:lsdException w:name="index 4" w:semiHidden="1" w:unhideWhenUsed="1"/>
+    <w:lsdException w:name="index 5" w:semiHidden="1" w:unhideWhenUsed="1"/>
+    <w:lsdException w:name="index 6" w:semiHidden="1" w:unhideWhenUsed="1"/>
+    <w:lsdException w:name="index 7" w:semiHidden="1" w:unhideWhenUsed="1"/>
+    <w:lsdException w:name="index 8" w:semiHidden="1" w:unhideWhenUsed="1"/>
+    <w:lsdException w:name="index 9" w:semiHidden="1" w:unhideWhenUsed="1"/>
+    <w:lsdException w:name="toc 1" w:semiHidden="1" w:uiPriority="39" w:unhideWhenUsed="1"/>
+    <w:lsdException w:name="toc 2" w:semiHidden="1" w:uiPriority="39" w:unhideWhenUsed="1"/>
+    <w:lsdException w:name="toc 3" w:semiHidden="1" w:uiPriority="39" w:unhideWhenUsed="1"/>
+    <w:lsdException w:name="toc 4" w:semiHidden="1" w:uiPriority="39" w:unhideWhenUsed="1"/>
+    <w:lsdException w:name="toc 5" w:semiHidden="1" w:uiPriority="39" w:unhideWhenUsed="1"/>
+    <w:lsdException w:name="toc 6" w:semiHidden="1" w:uiPriority="39" w:unhideWhenUsed="1"/>
+    <w:lsdException w:name="toc 7" w:semiHidden="1" w:uiPriority="39" w:unhideWhenUsed="1"/>
+    <w:lsdException w:name="toc 8" w:semiHidden="1" w:uiPriority="39" w:unhideWhenUsed="1"/>
+    <w:lsdException w:name="toc 9" w:semiHidden="1" w:uiPriority="39" w:unhideWhenUsed="1"/>
+    <w:lsdException w:name="Normal Indent" w:semiHidden="1" w:unhideWhenUsed="1"/>
+    <w:lsdException w:name="footnote text" w:semiHidden="1" w:unhideWhenUsed="1"/>
+    <w:lsdException w:name="annotation text" w:semiHidden="1" w:unhideWhenUsed="1"/>
+    <w:lsdException w:name="header" w:semiHidden="1" w:unhideWhenUsed="1"/>
+    <w:lsdException w:name="footer" w:semiHidden="1" w:unhideWhenUsed="1"/>
+    <w:lsdException w:name="index heading" w:semiHidden="1" w:unhideWhenUsed="1"/>
+    <w:lsdException w:name="caption" w:semiHidden="1" w:uiPriority="35" w:unhideWhenUsed="1" w:qFormat="1"/>
+    <w:lsdException w:name="table of figures" w:semiHidden="1" w:unhideWhenUsed="1"/>
+    <w:lsdException w:name="envelope address" w:semiHidden="1" w:unhideWhenUsed="1"/>
+    <w:lsdException w:name="envelope return" w:semiHidden="1" w:unhideWhenUsed="1"/>
+    <w:lsdException w:name="footnote reference" w:semiHidden="1" w:unhideWhenUsed="1"/>
+    <w:lsdException w:name="annotation reference" w:semiHidden="1" w:unhideWhenUsed="1"/>
+    <w:lsdException w:name="line number" w:semiHidden="1" w:unhideWhenUsed="1"/>
+    <w:lsdException w:name="page number" w:semiHidden="1" w:unhideWhenUsed="1"/>
+    <w:lsdException w:name="endnote reference" w:semiHidden="1" w:unhideWhenUsed="1"/>
+    <w:lsdException w:name="endnote text" w:semiHidden="1" w:unhideWhenUsed="1"/>
+    <w:lsdException w:name="table of authorities" w:semiHidden="1" w:unhideWhenUsed="1"/>
+    <w:lsdException w:name="macro" w:semiHidden="1" w:unhideWhenUsed="1"/>
+    <w:lsdException w:name="toa heading" w:semiHidden="1" w:unhideWhenUsed="1"/>
+    <w:lsdException w:name="List" w:semiHidden="1" w:unhideWhenUsed="1"/>
+    <w:lsdException w:name="List Bullet" w:semiHidden="1" w:unhideWhenUsed="1"/>
+    <w:lsdException w:name="List Number" w:semiHidden="1" w:unhideWhenUsed="1"/>
+    <w:lsdException w:name="List 2" w:semiHidden="1" w:unhideWhenUsed="1"/>
+    <w:lsdException w:name="List 3" w:semiHidden="1" w:unhideWhenUsed="1"/>
+    <w:lsdException w:name="List 4" w:semiHidden="1" w:unhideWhenUsed="1"/>
+    <w:lsdException w:name="List 5" w:semiHidden="1" w:unhideWhenUsed="1"/>
+    <w:lsdException w:name="List Bullet 2" w:semiHidden="1" w:unhideWhenUsed="1"/>
+    <w:lsdException w:name="List Bullet 3" w:semiHidden="1" w:unhideWhenUsed="1"/>
+    <w:lsdException w:name="List Bullet 4" w:semiHidden="1" w:unhideWhenUsed="1"/>
+    <w:lsdException w:name="List Bullet 5" w:semiHidden="1" w:unhideWhenUsed="1"/>
+    <w:lsdException w:name="List Number 2" w:semiHidden="1" w:unhideWhenUsed="1"/>
+    <w:lsdException w:name="List Number 3" w:semiHidden="1" w:unhideWhenUsed="1"/>
+    <w:lsdException w:name="List Number 4" w:semiHidden="1" w:unhideWhenUsed="1"/>
+    <w:lsdException w:name="List Number 5" w:semiHidden="1" w:unhideWhenUsed="1"/>
+    <w:lsdException w:name="Title" w:uiPriority="10" w:qFormat="1"/>
+    <w:lsdException w:name="Closing" w:semiHidden="1" w:unhideWhenUsed="1"/>
+    <w:lsdException w:name="Signature" w:semiHidden="1" w:unhideWhenUsed="1"/>
+    <w:lsdException w:name="Default Paragraph Font" w:semiHidden="1" w:uiPriority="1" w:unhideWhenUsed="1"/>
+    <w:lsdException w:name="Body Text" w:semiHidden="1" w:unhideWhenUsed="1"/>
+    <w:lsdException w:name="Body Text Indent" w:semiHidden="1" w:unhideWhenUsed="1"/>
+    <w:lsdException w:name="List Continue" w:semiHidden="1" w:unhideWhenUsed="1"/>
+    <w:lsdException w:name="List Continue 2" w:semiHidden="1" w:unhideWhenUsed="1"/>
+    <w:lsdException w:name="List Continue 3" w:semiHidden="1" w:unhideWhenUsed="1"/>
+    <w:lsdException w:name="List Continue 4" w:semiHidden="1" w:unhideWhenUsed="1"/>
+    <w:lsdException w:name="List Continue 5" w:semiHidden="1" w:unhideWhenUsed="1"/>
+    <w:lsdException w:name="Message Header" w:semiHidden="1" w:unhideWhenUsed="1"/>
+    <w:lsdException w:name="Subtitle" w:uiPriority="11" w:qFormat="1"/>
+    <w:lsdException w:name="Salutation" w:semiHidden="1" w:unhideWhenUsed="1"/>
+    <w:lsdException w:name="Date" w:semiHidden="1" w:unhideWhenUsed="1"/>
+    <w:lsdException w:name="Body Text First Indent" w:semiHidden="1" w:unhideWhenUsed="1"/>
+    <w:lsdException w:name="Body Text First Indent 2" w:semiHidden="1" w:unhideWhenUsed="1"/>
+    <w:lsdException w:name="Note Heading" w:semiHidden="1" w:unhideWhenUsed="1"/>
+    <w:lsdException w:name="Body Text 2" w:semiHidden="1" w:unhideWhenUsed="1"/>
+    <w:lsdException w:name="Body Text 3" w:semiHidden="1" w:unhideWhenUsed="1"/>
+    <w:lsdException w:name="Body Text Indent 2" w:semiHidden="1" w:unhideWhenUsed="1"/>
+    <w:lsdException w:name="Body Text Indent 3" w:semiHidden="1" w:unhideWhenUsed="1"/>
+    <w:lsdException w:name="Block Text" w:semiHidden="1" w:unhideWhenUsed="1"/>
+    <w:lsdException w:name="Hyperlink" w:semiHidden="1" w:unhideWhenUsed="1"/>
+    <w:lsdException w:name="FollowedHyperlink" w:semiHidden="1" w:unhideWhenUsed="1"/>
+    <w:lsdException w:name="Strong" w:uiPriority="22" w:qFormat="1"/>
+    <w:lsdException w:name="Emphasis" w:uiPriority="20" w:qFormat="1"/>
+    <w:lsdException w:name="Document Map" w:semiHidden="1" w:unhideWhenUsed="1"/>
+    <w:lsdException w:name="Plain Text" w:semiHidden="1" w:unhideWhenUsed="1"/>
+    <w:lsdException w:name="E-mail Signature" w:semiHidden="1" w:unhideWhenUsed="1"/>
+    <w:lsdException w:name="HTML Top of Form" w:semiHidden="1" w:unhideWhenUsed="1"/>
+    <w:lsdException w:name="HTML Bottom of Form" w:semiHidden="1" w:unhideWhenUsed="1"/>
+    <w:lsdException w:name="Normal (Web)" w:semiHidden="1" w:unhideWhenUsed="1"/>
+    <w:lsdException w:name="HTML Acronym" w:semiHidden="1" w:unhideWhenUsed="1"/>
+    <w:lsdException w:name="HTML Address" w:semiHidden="1" w:unhideWhenUsed="1"/>
+    <w:lsdException w:name="HTML Cite" w:semiHidden="1" w:unhideWhenUsed="1"/>
+    <w:lsdException w:name="HTML Code" w:semiHidden="1" w:unhideWhenUsed="1"/>
+    <w:lsdException w:name="HTML Definition" w:semiHidden="1" w:unhideWhenUsed="1"/>
+    <w:lsdException w:name="HTML Keyboard" w:semiHidden="1" w:unhideWhenUsed="1"/>
+    <w:lsdException w:name="HTML Preformatted" w:semiHidden="1" w:unhideWhenUsed="1"/>
+    <w:lsdException w:name="HTML Sample" w:semiHidden="1" w:unhideWhenUsed="1"/>
+    <w:lsdException w:name="HTML Typewriter" w:semiHidden="1" w:unhideWhenUsed="1"/>
+    <w:lsdException w:name="HTML Variable" w:semiHidden="1" w:unhideWhenUsed="1"/>
+    <w:lsdException w:name="Normal Table" w:semiHidden="1" w:unhideWhenUsed="1"/>
+    <w:lsdException w:name="annotation subject" w:semiHidden="1" w:unhideWhenUsed="1"/>
+    <w:lsdException w:name="No List" w:semiHidden="1" w:unhideWhenUsed="1"/>
+    <w:lsdException w:name="Outline List 1" w:semiHidden="1" w:unhideWhenUsed="1"/>
+    <w:lsdException w:name="Outline List 2" w:semiHidden="1" w:unhideWhenUsed="1"/>
+    <w:lsdException w:name="Outline List 3" w:semiHidden="1" w:unhideWhenUsed="1"/>
+    <w:lsdException w:name="Table Simple 1" w:semiHidden="1" w:unhideWhenUsed="1"/>
+    <w:lsdException w:name="Table Simple 2" w:semiHidden="1" w:unhideWhenUsed="1"/>
+    <w:lsdException w:name="Table Simple 3" w:semiHidden="1" w:unhideWhenUsed="1"/>
+    <w:lsdException w:name="Table Classic 1" w:semiHidden="1" w:unhideWhenUsed="1"/>
+    <w:lsdException w:name="Table Classic 2" w:semiHidden="1" w:unhideWhenUsed="1"/>
+    <w:lsdException w:name="Table Classic 3" w:semiHidden="1" w:unhideWhenUsed="1"/>
+    <w:lsdException w:name="Table Classic 4" w:semiHidden="1" w:unhideWhenUsed="1"/>
+    <w:lsdException w:name="Table Colorful 1" w:semiHidden="1" w:unhideWhenUsed="1"/>
+    <w:lsdException w:name="Table Colorful 2" w:semiHidden="1" w:unhideWhenUsed="1"/>
+    <w:lsdException w:name="Table Colorful 3" w:semiHidden="1" w:unhideWhenUsed="1"/>
+    <w:lsdException w:name="Table Columns 1" w:semiHidden="1" w:unhideWhenUsed="1"/>
+    <w:lsdException w:name="Table Columns 2" w:semiHidden="1" w:unhideWhenUsed="1"/>
+    <w:lsdException w:name="Table Columns 3" w:semiHidden="1" w:unhideWhenUsed="1"/>
+    <w:lsdException w:name="Table Columns 4" w:semiHidden="1" w:unhideWhenUsed="1"/>
+    <w:lsdException w:name="Table Columns 5" w:semiHidden="1" w:unhideWhenUsed="1"/>
+    <w:lsdException w:name="Table Grid 1" w:semiHidden="1" w:unhideWhenUsed="1"/>
+    <w:lsdException w:name="Table Grid 2" w:semiHidden="1" w:unhideWhenUsed="1"/>
+    <w:lsdException w:name="Table Grid 3" w:semiHidden="1" w:unhideWhenUsed="1"/>
+    <w:lsdException w:name="Table Grid 4" w:semiHidden="1" w:unhideWhenUsed="1"/>
+    <w:lsdException w:name="Table Grid 5" w:semiHidden="1" w:unhideWhenUsed="1"/>
+    <w:lsdException w:name="Table Grid 6" w:semiHidden="1" w:unhideWhenUsed="1"/>
+    <w:lsdException w:name="Table Grid 7" w:semiHidden="1" w:unhideWhenUsed="1"/>
+    <w:lsdException w:name="Table Grid 8" w:semiHidden="1" w:unhideWhenUsed="1"/>
+    <w:lsdException w:name="Table List 1" w:semiHidden="1" w:unhideWhenUsed="1"/>
+    <w:lsdException w:name="Table List 2" w:semiHidden="1" w:unhideWhenUsed="1"/>
+    <w:lsdException w:name="Table List 3" w:semiHidden="1" w:unhideWhenUsed="1"/>
+    <w:lsdException w:name="Table List 4" w:semiHidden="1" w:unhideWhenUsed="1"/>
+    <w:lsdException w:name="Table List 5" w:semiHidden="1" w:unhideWhenUsed="1"/>
+    <w:lsdException w:name="Table List 6" w:semiHidden="1" w:unhideWhenUsed="1"/>
+    <w:lsdException w:name="Table List 7" w:semiHidden="1" w:unhideWhenUsed="1"/>
+    <w:lsdException w:name="Table List 8" w:semiHidden="1" w:unhideWhenUsed="1"/>
+    <w:lsdException w:name="Table 3D effects 1" w:semiHidden="1" w:unhideWhenUsed="1"/>
+    <w:lsdException w:name="Table 3D effects 2" w:semiHidden="1" w:unhideWhenUsed="1"/>
+    <w:lsdException w:name="Table 3D effects 3" w:semiHidden="1" w:unhideWhenUsed="1"/>
+    <w:lsdException w:name="Table Contemporary" w:semiHidden="1" w:unhideWhenUsed="1"/>
+    <w:lsdException w:name="Table Elegant" w:semiHidden="1" w:unhideWhenUsed="1"/>
+    <w:lsdException w:name="Table Professional" w:semiHidden="1" w:unhideWhenUsed="1"/>
+    <w:lsdException w:name="Table Subtle 1" w:semiHidden="1" w:unhideWhenUsed="1"/>
+    <w:lsdException w:name="Table Subtle 2" w:semiHidden="1" w:unhideWhenUsed="1"/>
+    <w:lsdException w:name="Table Web 1" w:semiHidden="1" w:unhideWhenUsed="1"/>
+    <w:lsdException w:name="Table Web 2" w:semiHidden="1" w:unhideWhenUsed="1"/>
+    <w:lsdException w:name="Table Web 3" w:semiHidden="1" w:unhideWhenUsed="1"/>
+    <w:lsdException w:name="Balloon Text" w:semiHidden="1" w:unhideWhenUsed="1"/>
+    <w:lsdException w:name="Table Grid" w:uiPriority="59"/>
+    <w:lsdException w:name="Table Theme" w:semiHidden="1" w:unhideWhenUsed="1"/>
+    <w:lsdException w:name="Placeholder Text" w:semiHidden="1"/>
+    <w:lsdException w:name="No Spacing" w:uiPriority="1" w:qFormat="1"/>
+    <w:lsdException w:name="Light Shading" w:uiPriority="60"/>
+    <w:lsdException w:name="Light List" w:uiPriority="61"/>
+    <w:lsdException w:name="Light Grid" w:uiPriority="62"/>
+    <w:lsdException w:name="Medium Shading 1" w:uiPriority="63"/>
+    <w:lsdException w:name="Medium Shading 2" w:uiPriority="64"/>
+    <w:lsdException w:name="Medium List 1" w:uiPriority="65"/>
+    <w:lsdException w:name="Medium List 2" w:uiPriority="66"/>
+    <w:lsdException w:name="Medium Grid 1" w:uiPriority="67"/>
+    <w:lsdException w:name="Medium Grid 2" w:uiPriority="68"/>
+    <w:lsdException w:name="Medium Grid 3" w:uiPriority="69"/>
+    <w:lsdException w:name="Dark List" w:uiPriority="70"/>
+    <w:lsdException w:name="Colorful Shading" w:uiPriority="71"/>
+    <w:lsdException w:name="Colorful List" w:uiPriority="72"/>
+    <w:lsdException w:name="Colorful Grid" w:uiPriority="73"/>
+    <w:lsdException w:name="Light Shading Accent 1" w:uiPriority="60"/>
+    <w:lsdException w:name="Light List Accent 1" w:uiPriority="61"/>
+    <w:lsdException w:name="Light Grid Accent 1" w:uiPriority="62"/>
+    <w:lsdException w:name="Medium Shading 1 Accent 1" w:uiPriority="63"/>
+    <w:lsdException w:name="Medium Shading 2 Accent 1" w:uiPriority="64"/>
+    <w:lsdException w:name="Medium List 1 Accent 1" w:uiPriority="65"/>
+    <w:lsdException w:name="Revision" w:semiHidden="1"/>
+    <w:lsdException w:name="List Paragraph" w:uiPriority="34" w:qFormat="1"/>
+    <w:lsdException w:name="Quote" w:uiPriority="29" w:qFormat="1"/>
+    <w:lsdException w:name="Intense Quote" w:uiPriority="30" w:qFormat="1"/>
+    <w:lsdException w:name="Medium List 2 Accent 1" w:uiPriority="66"/>
+    <w:lsdException w:name="Medium Grid 1 Accent 1" w:uiPriority="67"/>
+    <w:lsdException w:name="Medium Grid 2 Accent 1" w:uiPriority="68"/>
+    <w:lsdException w:name="Medium Grid 3 Accent 1" w:uiPriority="69"/>
+    <w:lsdException w:name="Dark List Accent 1" w:uiPriority="70"/>
+    <w:lsdException w:name="Colorful Shading Accent 1" w:uiPriority="71"/>
+    <w:lsdException w:name="Colorful List Accent 1" w:uiPriority="72"/>
+    <w:lsdException w:name="Colorful Grid Accent 1" w:uiPriority="73"/>
+    <w:lsdException w:name="Light Shading Accent 2" w:uiPriority="60"/>
+    <w:lsdException w:name="Light List Accent 2" w:uiPriority="61"/>
+    <w:lsdException w:name="Light Grid Accent 2" w:uiPriority="62"/>
+    <w:lsdException w:name="Medium Shading 1 Accent 2" w:uiPriority="63"/>
+    <w:lsdException w:name="Medium Shading 2 Accent 2" w:uiPriority="64"/>
+    <w:lsdException w:name="Medium List 1 Accent 2" w:uiPriority="65"/>
+    <w:lsdException w:name="Medium List 2 Accent 2" w:uiPriority="66"/>
+    <w:lsdException w:name="Medium Grid 1 Accent 2" w:uiPriority="67"/>
+    <w:lsdException w:name="Medium Grid 2 Accent 2" w:uiPriority="68"/>
+    <w:lsdException w:name="Medium Grid 3 Accent 2" w:uiPriority="69"/>
+    <w:lsdException w:name="Dark List Accent 2" w:uiPriority="70"/>
+    <w:lsdException w:name="Colorful Shading Accent 2" w:uiPriority="71"/>
+    <w:lsdException w:name="Colorful List Accent 2" w:uiPriority="72"/>
+    <w:lsdException w:name="Colorful Grid Accent 2" w:uiPriority="73"/>
+    <w:lsdException w:name="Light Shading Accent 3" w:uiPriority="60"/>
+    <w:lsdException w:name="Light List Accent 3" w:uiPriority="61"/>
+    <w:lsdException w:name="Light Grid Accent 3" w:uiPriority="62"/>
+    <w:lsdException w:name="Medium Shading 1 Accent 3" w:uiPriority="63"/>
+    <w:lsdException w:name="Medium Shading 2 Accent 3" w:uiPriority="64"/>
+    <w:lsdException w:name="Medium List 1 Accent 3" w:uiPriority="65"/>
+    <w:lsdException w:name="Medium List 2 Accent 3" w:uiPriority="66"/>
+    <w:lsdException w:name="Medium Grid 1 Accent 3" w:uiPriority="67"/>
+    <w:lsdException w:name="Medium Grid 2 Accent 3" w:uiPriority="68"/>
+    <w:lsdException w:name="Medium Grid 3 Accent 3" w:uiPriority="69"/>
+    <w:lsdException w:name="Dark List Accent 3" w:uiPriority="70"/>
+    <w:lsdException w:name="Colorful Shading Accent 3" w:uiPriority="71"/>
+    <w:lsdException w:name="Colorful List Accent 3" w:uiPriority="72"/>
+    <w:lsdException w:name="Colorful Grid Accent 3" w:uiPriority="73"/>
+    <w:lsdException w:name="Light Shading Accent 4" w:uiPriority="60"/>
+    <w:lsdException w:name="Light List Accent 4" w:uiPriority="61"/>
+    <w:lsdException w:name="Light Grid Accent 4" w:uiPriority="62"/>
+    <w:lsdException w:name="Medium Shading 1 Accent 4" w:uiPriority="63"/>
+    <w:lsdException w:name="Medium Shading 2 Accent 4" w:uiPriority="64"/>
+    <w:lsdException w:name="Medium List 1 Accent 4" w:uiPriority="65"/>
+    <w:lsdException w:name="Medium List 2 Accent 4" w:uiPriority="66"/>
+    <w:lsdException w:name="Medium Grid 1 Accent 4" w:uiPriority="67"/>
+    <w:lsdException w:name="Medium Grid 2 Accent 4" w:uiPriority="68"/>
+    <w:lsdException w:name="Medium Grid 3 Accent 4" w:uiPriority="69"/>
+    <w:lsdException w:name="Dark List Accent 4" w:uiPriority="70"/>
+    <w:lsdException w:name="Colorful Shading Accent 4" w:uiPriority="71"/>
+    <w:lsdException w:name="Colorful List Accent 4" w:uiPriority="72"/>
+    <w:lsdException w:name="Colorful Grid Accent 4" w:uiPriority="73"/>
+    <w:lsdException w:name="Light Shading Accent 5" w:uiPriority="60"/>
+    <w:lsdException w:name="Light List Accent 5" w:uiPriority="61"/>
+    <w:lsdException w:name="Light Grid Accent 5" w:uiPriority="62"/>
+    <w:lsdException w:name="Medium Shading 1 Accent 5" w:uiPriority="63"/>
+    <w:lsdException w:name="Medium Shading 2 Accent 5" w:uiPriority="64"/>
+    <w:lsdException w:name="Medium List 1 Accent 5" w:uiPriority="65"/>
+    <w:lsdException w:name="Medium List 2 Accent 5" w:uiPriority="66"/>
+    <w:lsdException w:name="Medium Grid 1 Accent 5" w:uiPriority="67"/>
+    <w:lsdException w:name="Medium Grid 2 Accent 5" w:uiPriority="68"/>
+    <w:lsdException w:name="Medium Grid 3 Accent 5" w:uiPriority="69"/>
+    <w:lsdException w:name="Dark List Accent 5" w:uiPriority="70"/>
+    <w:lsdException w:name="Colorful Shading Accent 5" w:uiPriority="71"/>
+    <w:lsdException w:name="Colorful List Accent 5" w:uiPriority="72"/>
+    <w:lsdException w:name="Colorful Grid Accent 5" w:uiPriority="73"/>
+    <w:lsdException w:name="Light Shading Accent 6" w:uiPriority="60"/>
+    <w:lsdException w:name="Light List Accent 6" w:uiPriority="61"/>
+    <w:lsdException w:name="Light Grid Accent 6" w:uiPriority="62"/>
+    <w:lsdException w:name="Medium Shading 1 Accent 6" w:uiPriority="63"/>
+    <w:lsdException w:name="Medium Shading 2 Accent 6" w:uiPriority="64"/>
+    <w:lsdException w:name="Medium List 1 Accent 6" w:uiPriority="65"/>
+    <w:lsdException w:name="Medium List 2 Accent 6" w:uiPriority="66"/>
+    <w:lsdException w:name="Medium Grid 1 Accent 6" w:uiPriority="67"/>
+    <w:lsdException w:name="Medium Grid 2 Accent 6" w:uiPriority="68"/>
+    <w:lsdException w:name="Medium Grid 3 Accent 6" w:uiPriority="69"/>
+    <w:lsdException w:name="Dark List Accent 6" w:uiPriority="70"/>
+    <w:lsdException w:name="Colorful Shading Accent 6" w:uiPriority="71"/>
+    <w:lsdException w:name="Colorful List Accent 6" w:uiPriority="72"/>
+    <w:lsdException w:name="Colorful Grid Accent 6" w:uiPriority="73"/>
+    <w:lsdException w:name="Subtle Emphasis" w:uiPriority="19" w:qFormat="1"/>
+    <w:lsdException w:name="Intense Emphasis" w:uiPriority="21" w:qFormat="1"/>
+    <w:lsdException w:name="Subtle Reference" w:uiPriority="31" w:qFormat="1"/>
+    <w:lsdException w:name="Intense Reference" w:uiPriority="32" w:qFormat="1"/>
+    <w:lsdException w:name="Book Title" w:uiPriority="33" w:qFormat="1"/>
+    <w:lsdException w:name="Bibliography" w:semiHidden="1" w:uiPriority="37" w:unhideWhenUsed="1"/>
+    <w:lsdException w:name="TOC Heading" w:semiHidden="1" w:uiPriority="39" w:unhideWhenUsed="1" w:qFormat="1"/>
+    <w:lsdException w:name="Plain Table 1" w:uiPriority="41"/>
+    <w:lsdException w:name="Plain Table 2" w:uiPriority="42"/>
+    <w:lsdException w:name="Plain Table 3" w:uiPriority="43"/>
+    <w:lsdException w:name="Plain Table 4" w:uiPriority="44"/>
+    <w:lsdException w:name="Plain Table 5" w:uiPriority="45"/>
+    <w:lsdException w:name="Grid Table Light" w:uiPriority="40"/>
+    <w:lsdException w:name="Grid Table 1 Light" w:uiPriority="46"/>
+    <w:lsdException w:name="Grid Table 2" w:uiPriority="47"/>
+    <w:lsdException w:name="Grid Table 3" w:uiPriority="48"/>
+    <w:lsdException w:name="Grid Table 4" w:uiPriority="49"/>
+    <w:lsdException w:name="Grid Table 5 Dark" w:uiPriority="50"/>
+    <w:lsdException w:name="Grid Table 6 Colorful" w:uiPriority="51"/>
+    <w:lsdException w:name="Grid Table 7 Colorful" w:uiPriority="52"/>
+    <w:lsdException w:name="Grid Table 1 Light Accent 1" w:uiPriority="46"/>
+    <w:lsdException w:name="Grid Table 2 Accent 1" w:uiPriority="47"/>
+    <w:lsdException w:name="Grid Table 3 Accent 1" w:uiPriority="48"/>
+    <w:lsdException w:name="Grid Table 4 Accent 1" w:uiPriority="49"/>
+    <w:lsdException w:name="Grid Table 5 Dark Accent 1" w:uiPriority="50"/>
+    <w:lsdException w:name="Grid Table 6 Colorful Accent 1" w:uiPriority="51"/>
+    <w:lsdException w:name="Grid Table 7 Colorful Accent 1" w:uiPriority="52"/>
+    <w:lsdException w:name="Grid Table 1 Light Accent 2" w:uiPriority="46"/>
+    <w:lsdException w:name="Grid Table 2 Accent 2" w:uiPriority="47"/>
+    <w:lsdException w:name="Grid Table 3 Accent 2" w:uiPriority="48"/>
+    <w:lsdException w:name="Grid Table 4 Accent 2" w:uiPriority="49"/>
+    <w:lsdException w:name="Grid Table 5 Dark Accent 2" w:uiPriority="50"/>
+    <w:lsdException w:name="Grid Table 6 Colorful Accent 2" w:uiPriority="51"/>
+    <w:lsdException w:name="Grid Table 7 Colorful Accent 2" w:uiPriority="52"/>
+    <w:lsdException w:name="Grid Table 1 Light Accent 3" w:uiPriority="46"/>
+    <w:lsdException w:name="Grid Table 2 Accent 3" w:uiPriority="47"/>
+    <w:lsdException w:name="Grid Table 3 Accent 3" w:uiPriority="48"/>
+    <w:lsdException w:name="Grid Table 4 Accent 3" w:uiPriority="49"/>
+    <w:lsdException w:name="Grid Table 5 Dark Accent 3" w:uiPriority="50"/>
+    <w:lsdException w:name="Grid Table 6 Colorful Accent 3" w:uiPriority="51"/>
+    <w:lsdException w:name="Grid Table 7 Colorful Accent 3" w:uiPriority="52"/>
+    <w:lsdException w:name="Grid Table 1 Light Accent 4" w:uiPriority="46"/>
+    <w:lsdException w:name="Grid Table 2 Accent 4" w:uiPriority="47"/>
+    <w:lsdException w:name="Grid Table 3 Accent 4" w:uiPriority="48"/>
+    <w:lsdException w:name="Grid Table 4 Accent 4" w:uiPriority="49"/>
+    <w:lsdException w:name="Grid Table 5 Dark Accent 4" w:uiPriority="50"/>
+    <w:lsdException w:name="Grid Table 6 Colorful Accent 4" w:uiPriority="51"/>
+    <w:lsdException w:name="Grid Table 7 Colorful Accent 4" w:uiPriority="52"/>
+    <w:lsdException w:name="Grid Table 1 Light Accent 5" w:uiPriority="46"/>
+    <w:lsdException w:name="Grid Table 2 Accent 5" w:uiPriority="47"/>
+    <w:lsdException w:name="Grid Table 3 Accent 5" w:uiPriority="48"/>
+    <w:lsdException w:name="Grid Table 4 Accent 5" w:uiPriority="49"/>
+    <w:lsdException w:name="Grid Table 5 Dark Accent 5" w:uiPriority="50"/>
+    <w:lsdException w:name="Grid Table 6 Colorful Accent 5" w:uiPriority="51"/>
+    <w:lsdException w:name="Grid Table 7 Colorful Accent 5" w:uiPriority="52"/>
+    <w:lsdException w:name="Grid Table 1 Light Accent 6" w:uiPriority="46"/>
+    <w:lsdException w:name="Grid Table 2 Accent 6" w:uiPriority="47"/>
+    <w:lsdException w:name="Grid Table 3 Accent 6" w:uiPriority="48"/>
+    <w:lsdException w:name="Grid Table 4 Accent 6" w:uiPriority="49"/>
+    <w:lsdException w:name="Grid Table 5 Dark Accent 6" w:uiPriority="50"/>
+    <w:lsdException w:name="Grid Table 6 Colorful Accent 6" w:uiPriority="51"/>
+    <w:lsdException w:name="Grid Table 7 Colorful Accent 6" w:uiPriority="52"/>
+    <w:lsdException w:name="List Table 1 Light" w:uiPriority="46"/>
+    <w:lsdException w:name="List Table 2" w:uiPriority="47"/>
+    <w:lsdException w:name="List Table 3" w:uiPriority="48"/>
+    <w:lsdException w:name="List Table 4" w:uiPriority="49"/>
+    <w:lsdException w:name="List Table 5 Dark" w:uiPriority="50"/>
+    <w:lsdException w:name="List Table 6 Colorful" w:uiPriority="51"/>
+    <w:lsdException w:name="List Table 7 Colorful" w:uiPriority="52"/>
+    <w:lsdException w:name="List Table 1 Light Accent 1" w:uiPriority="46"/>
+    <w:lsdException w:name="List Table 2 Accent 1" w:uiPriority="47"/>
+    <w:lsdException w:name="List Table 3 Accent 1" w:uiPriority="48"/>
+    <w:lsdException w:name="List Table 4 Accent 1" w:uiPriority="49"/>
+    <w:lsdException w:name="List Table 5 Dark Accent 1" w:uiPriority="50"/>
+    <w:lsdException w:name="List Table 6 Colorful Accent 1" w:uiPriority="51"/>
+    <w:lsdException w:name="List Table 7 Colorful Accent 1" w:uiPriority="52"/>
+    <w:lsdException w:name="List Table 1 Light Accent 2" w:uiPriority="46"/>
+    <w:lsdException w:name="List Table 2 Accent 2" w:uiPriority="47"/>
+    <w:lsdException w:name="List Table 3 Accent 2" w:uiPriority="48"/>
+    <w:lsdException w:name="List Table 4 Accent 2" w:uiPriority="49"/>
+    <w:lsdException w:name="List Table 5 Dark Accent 2" w:uiPriority="50"/>
+    <w:lsdException w:name="List Table 6 Colorful Accent 2" w:uiPriority="51"/>
+    <w:lsdException w:name="List Table 7 Colorful Accent 2" w:uiPriority="52"/>
+    <w:lsdException w:name="List Table 1 Light Accent 3" w:uiPriority="46"/>
+    <w:lsdException w:name="List Table 2 Accent 3" w:uiPriority="47"/>
+    <w:lsdException w:name="List Table 3 Accent 3" w:uiPriority="48"/>
+    <w:lsdException w:name="List Table 4 Accent 3" w:uiPriority="49"/>
+    <w:lsdException w:name="List Table 5 Dark Accent 3" w:uiPriority="50"/>
+    <w:lsdException w:name="List Table 6 Colorful Accent 3" w:uiPriority="51"/>
+    <w:lsdException w:name="List Table 7 Colorful Accent 3" w:uiPriority="52"/>
+    <w:lsdException w:name="List Table 1 Light Accent 4" w:uiPriority="46"/>
+    <w:lsdException w:name="List Table 2 Accent 4" w:uiPriority="47"/>
+    <w:lsdException w:name="List Table 3 Accent 4" w:uiPriority="48"/>
+    <w:lsdException w:name="List Table 4 Accent 4" w:uiPriority="49"/>
+    <w:lsdException w:name="List Table 5 Dark Accent 4" w:uiPriority="50"/>
+    <w:lsdException w:name="List Table 6 Colorful Accent 4" w:uiPriority="51"/>
+    <w:lsdException w:name="List Table 7 Colorful Accent 4" w:uiPriority="52"/>
+    <w:lsdException w:name="List Table 1 Light Accent 5" w:uiPriority="46"/>
+    <w:lsdException w:name="List Table 2 Accent 5" w:uiPriority="47"/>
+    <w:lsdException w:name="List Table 3 Accent 5" w:uiPriority="48"/>
+    <w:lsdException w:name="List Table 4 Accent 5" w:uiPriority="49"/>
+    <w:lsdException w:name="List Table 5 Dark Accent 5" w:uiPriority="50"/>
+    <w:lsdException w:name="List Table 6 Colorful Accent 5" w:uiPriority="51"/>
+    <w:lsdException w:name="List Table 7 Colorful Accent 5" w:uiPriority="52"/>
+    <w:lsdException w:name="List Table 1 Light Accent 6" w:uiPriority="46"/>
+    <w:lsdException w:name="List Table 2 Accent 6" w:uiPriority="47"/>
+    <w:lsdException w:name="List Table 3 Accent 6" w:uiPriority="48"/>
+    <w:lsdException w:name="List Table 4 Accent 6" w:uiPriority="49"/>
+    <w:lsdException w:name="List Table 5 Dark Accent 6" w:uiPriority="50"/>
+    <w:lsdException w:name="List Table 6 Colorful Accent 6" w:uiPriority="51"/>
+    <w:lsdException w:name="List Table 7 Colorful Accent 6" w:uiPriority="52"/>
   </w:latentStyles>
   <w:style w:type="paragraph" w:default="1" w:styleId="Normal">
     <w:name w:val="Normal"/>
@@ -4250,7 +4712,7 @@
 </file>
 
 <file path=customXml/itemProps1.xml><?xml version="1.0" encoding="utf-8"?>
-<ds:datastoreItem xmlns:ds="http://schemas.openxmlformats.org/officeDocument/2006/customXml" ds:itemID="{1ACF2819-9C01-47D4-A206-E4621C3F333B}">
+<ds:datastoreItem xmlns:ds="http://schemas.openxmlformats.org/officeDocument/2006/customXml" ds:itemID="{0831AB62-11F9-41A3-8709-4C1C654CA84C}">
   <ds:schemaRefs>
     <ds:schemaRef ds:uri="http://schemas.openxmlformats.org/officeDocument/2006/bibliography"/>
   </ds:schemaRefs>

</xml_diff>